<commit_message>
Refactoring and additions to documentation.
</commit_message>
<xml_diff>
--- a/documentation.docx
+++ b/documentation.docx
@@ -7,12 +7,7 @@
         <w:pStyle w:val="Title"/>
       </w:pPr>
       <w:r>
-        <w:t xml:space="preserve">txtDataNLP Framework – </w:t>
-      </w:r>
-      <w:bookmarkStart w:id="0" w:name="_GoBack"/>
-      <w:bookmarkEnd w:id="0"/>
-      <w:r>
-        <w:t>Documentation</w:t>
+        <w:t>txtDataNLP Framework – Documentation</w:t>
       </w:r>
     </w:p>
     <w:p/>
@@ -65,7 +60,7 @@
           <w:r>
             <w:fldChar w:fldCharType="separate"/>
           </w:r>
-          <w:hyperlink w:anchor="_Toc31536190" w:history="1">
+          <w:hyperlink w:anchor="_Toc31549385" w:history="1">
             <w:r>
               <w:rPr>
                 <w:rStyle w:val="Hyperlink"/>
@@ -106,7 +101,7 @@
                 <w:noProof/>
                 <w:webHidden/>
               </w:rPr>
-              <w:instrText xml:space="preserve"> PAGEREF _Toc31536190 \h </w:instrText>
+              <w:instrText xml:space="preserve"> PAGEREF _Toc31549385 \h </w:instrText>
             </w:r>
             <w:r>
               <w:rPr>
@@ -149,7 +144,7 @@
               <w:noProof/>
             </w:rPr>
           </w:pPr>
-          <w:hyperlink w:anchor="_Toc31536191" w:history="1">
+          <w:hyperlink w:anchor="_Toc31549386" w:history="1">
             <w:r>
               <w:rPr>
                 <w:rStyle w:val="Hyperlink"/>
@@ -190,7 +185,7 @@
                 <w:noProof/>
                 <w:webHidden/>
               </w:rPr>
-              <w:instrText xml:space="preserve"> PAGEREF _Toc31536191 \h </w:instrText>
+              <w:instrText xml:space="preserve"> PAGEREF _Toc31549386 \h </w:instrText>
             </w:r>
             <w:r>
               <w:rPr>
@@ -233,7 +228,7 @@
               <w:noProof/>
             </w:rPr>
           </w:pPr>
-          <w:hyperlink w:anchor="_Toc31536192" w:history="1">
+          <w:hyperlink w:anchor="_Toc31549387" w:history="1">
             <w:r>
               <w:rPr>
                 <w:rStyle w:val="Hyperlink"/>
@@ -274,7 +269,7 @@
                 <w:noProof/>
                 <w:webHidden/>
               </w:rPr>
-              <w:instrText xml:space="preserve"> PAGEREF _Toc31536192 \h </w:instrText>
+              <w:instrText xml:space="preserve"> PAGEREF _Toc31549387 \h </w:instrText>
             </w:r>
             <w:r>
               <w:rPr>
@@ -317,7 +312,7 @@
               <w:noProof/>
             </w:rPr>
           </w:pPr>
-          <w:hyperlink w:anchor="_Toc31536193" w:history="1">
+          <w:hyperlink w:anchor="_Toc31549388" w:history="1">
             <w:r>
               <w:rPr>
                 <w:rStyle w:val="Hyperlink"/>
@@ -358,7 +353,7 @@
                 <w:noProof/>
                 <w:webHidden/>
               </w:rPr>
-              <w:instrText xml:space="preserve"> PAGEREF _Toc31536193 \h </w:instrText>
+              <w:instrText xml:space="preserve"> PAGEREF _Toc31549388 \h </w:instrText>
             </w:r>
             <w:r>
               <w:rPr>
@@ -378,7 +373,7 @@
                 <w:noProof/>
                 <w:webHidden/>
               </w:rPr>
-              <w:t>2</w:t>
+              <w:t>3</w:t>
             </w:r>
             <w:r>
               <w:rPr>
@@ -401,7 +396,7 @@
               <w:noProof/>
             </w:rPr>
           </w:pPr>
-          <w:hyperlink w:anchor="_Toc31536194" w:history="1">
+          <w:hyperlink w:anchor="_Toc31549389" w:history="1">
             <w:r>
               <w:rPr>
                 <w:rStyle w:val="Hyperlink"/>
@@ -421,7 +416,7 @@
                 <w:rStyle w:val="Hyperlink"/>
                 <w:noProof/>
               </w:rPr>
-              <w:t>Span</w:t>
+              <w:t>Annotation</w:t>
             </w:r>
             <w:r>
               <w:rPr>
@@ -442,7 +437,7 @@
                 <w:noProof/>
                 <w:webHidden/>
               </w:rPr>
-              <w:instrText xml:space="preserve"> PAGEREF _Toc31536194 \h </w:instrText>
+              <w:instrText xml:space="preserve"> PAGEREF _Toc31549389 \h </w:instrText>
             </w:r>
             <w:r>
               <w:rPr>
@@ -462,7 +457,7 @@
                 <w:noProof/>
                 <w:webHidden/>
               </w:rPr>
-              <w:t>2</w:t>
+              <w:t>3</w:t>
             </w:r>
             <w:r>
               <w:rPr>
@@ -485,7 +480,7 @@
               <w:noProof/>
             </w:rPr>
           </w:pPr>
-          <w:hyperlink w:anchor="_Toc31536195" w:history="1">
+          <w:hyperlink w:anchor="_Toc31549390" w:history="1">
             <w:r>
               <w:rPr>
                 <w:rStyle w:val="Hyperlink"/>
@@ -505,7 +500,7 @@
                 <w:rStyle w:val="Hyperlink"/>
                 <w:noProof/>
               </w:rPr>
-              <w:t>Annotation</w:t>
+              <w:t>Span</w:t>
             </w:r>
             <w:r>
               <w:rPr>
@@ -526,7 +521,7 @@
                 <w:noProof/>
                 <w:webHidden/>
               </w:rPr>
-              <w:instrText xml:space="preserve"> PAGEREF _Toc31536195 \h </w:instrText>
+              <w:instrText xml:space="preserve"> PAGEREF _Toc31549390 \h </w:instrText>
             </w:r>
             <w:r>
               <w:rPr>
@@ -546,7 +541,7 @@
                 <w:noProof/>
                 <w:webHidden/>
               </w:rPr>
-              <w:t>2</w:t>
+              <w:t>3</w:t>
             </w:r>
             <w:r>
               <w:rPr>
@@ -569,7 +564,7 @@
               <w:noProof/>
             </w:rPr>
           </w:pPr>
-          <w:hyperlink w:anchor="_Toc31536196" w:history="1">
+          <w:hyperlink w:anchor="_Toc31549391" w:history="1">
             <w:r>
               <w:rPr>
                 <w:rStyle w:val="Hyperlink"/>
@@ -610,7 +605,7 @@
                 <w:noProof/>
                 <w:webHidden/>
               </w:rPr>
-              <w:instrText xml:space="preserve"> PAGEREF _Toc31536196 \h </w:instrText>
+              <w:instrText xml:space="preserve"> PAGEREF _Toc31549391 \h </w:instrText>
             </w:r>
             <w:r>
               <w:rPr>
@@ -630,7 +625,7 @@
                 <w:noProof/>
                 <w:webHidden/>
               </w:rPr>
-              <w:t>2</w:t>
+              <w:t>3</w:t>
             </w:r>
             <w:r>
               <w:rPr>
@@ -653,7 +648,7 @@
               <w:noProof/>
             </w:rPr>
           </w:pPr>
-          <w:hyperlink w:anchor="_Toc31536197" w:history="1">
+          <w:hyperlink w:anchor="_Toc31549392" w:history="1">
             <w:r>
               <w:rPr>
                 <w:rStyle w:val="Hyperlink"/>
@@ -694,7 +689,7 @@
                 <w:noProof/>
                 <w:webHidden/>
               </w:rPr>
-              <w:instrText xml:space="preserve"> PAGEREF _Toc31536197 \h </w:instrText>
+              <w:instrText xml:space="preserve"> PAGEREF _Toc31549392 \h </w:instrText>
             </w:r>
             <w:r>
               <w:rPr>
@@ -714,7 +709,7 @@
                 <w:noProof/>
                 <w:webHidden/>
               </w:rPr>
-              <w:t>2</w:t>
+              <w:t>3</w:t>
             </w:r>
             <w:r>
               <w:rPr>
@@ -737,7 +732,7 @@
               <w:noProof/>
             </w:rPr>
           </w:pPr>
-          <w:hyperlink w:anchor="_Toc31536198" w:history="1">
+          <w:hyperlink w:anchor="_Toc31549393" w:history="1">
             <w:r>
               <w:rPr>
                 <w:rStyle w:val="Hyperlink"/>
@@ -778,7 +773,7 @@
                 <w:noProof/>
                 <w:webHidden/>
               </w:rPr>
-              <w:instrText xml:space="preserve"> PAGEREF _Toc31536198 \h </w:instrText>
+              <w:instrText xml:space="preserve"> PAGEREF _Toc31549393 \h </w:instrText>
             </w:r>
             <w:r>
               <w:rPr>
@@ -798,7 +793,7 @@
                 <w:noProof/>
                 <w:webHidden/>
               </w:rPr>
-              <w:t>2</w:t>
+              <w:t>3</w:t>
             </w:r>
             <w:r>
               <w:rPr>
@@ -821,7 +816,7 @@
               <w:noProof/>
             </w:rPr>
           </w:pPr>
-          <w:hyperlink w:anchor="_Toc31536199" w:history="1">
+          <w:hyperlink w:anchor="_Toc31549394" w:history="1">
             <w:r>
               <w:rPr>
                 <w:rStyle w:val="Hyperlink"/>
@@ -862,7 +857,7 @@
                 <w:noProof/>
                 <w:webHidden/>
               </w:rPr>
-              <w:instrText xml:space="preserve"> PAGEREF _Toc31536199 \h </w:instrText>
+              <w:instrText xml:space="preserve"> PAGEREF _Toc31549394 \h </w:instrText>
             </w:r>
             <w:r>
               <w:rPr>
@@ -882,7 +877,7 @@
                 <w:noProof/>
                 <w:webHidden/>
               </w:rPr>
-              <w:t>2</w:t>
+              <w:t>3</w:t>
             </w:r>
             <w:r>
               <w:rPr>
@@ -905,7 +900,7 @@
               <w:noProof/>
             </w:rPr>
           </w:pPr>
-          <w:hyperlink w:anchor="_Toc31536200" w:history="1">
+          <w:hyperlink w:anchor="_Toc31549395" w:history="1">
             <w:r>
               <w:rPr>
                 <w:rStyle w:val="Hyperlink"/>
@@ -946,7 +941,7 @@
                 <w:noProof/>
                 <w:webHidden/>
               </w:rPr>
-              <w:instrText xml:space="preserve"> PAGEREF _Toc31536200 \h </w:instrText>
+              <w:instrText xml:space="preserve"> PAGEREF _Toc31549395 \h </w:instrText>
             </w:r>
             <w:r>
               <w:rPr>
@@ -966,7 +961,7 @@
                 <w:noProof/>
                 <w:webHidden/>
               </w:rPr>
-              <w:t>2</w:t>
+              <w:t>3</w:t>
             </w:r>
             <w:r>
               <w:rPr>
@@ -989,7 +984,7 @@
               <w:noProof/>
             </w:rPr>
           </w:pPr>
-          <w:hyperlink w:anchor="_Toc31536201" w:history="1">
+          <w:hyperlink w:anchor="_Toc31549396" w:history="1">
             <w:r>
               <w:rPr>
                 <w:rStyle w:val="Hyperlink"/>
@@ -1030,7 +1025,7 @@
                 <w:noProof/>
                 <w:webHidden/>
               </w:rPr>
-              <w:instrText xml:space="preserve"> PAGEREF _Toc31536201 \h </w:instrText>
+              <w:instrText xml:space="preserve"> PAGEREF _Toc31549396 \h </w:instrText>
             </w:r>
             <w:r>
               <w:rPr>
@@ -1050,7 +1045,7 @@
                 <w:noProof/>
                 <w:webHidden/>
               </w:rPr>
-              <w:t>2</w:t>
+              <w:t>3</w:t>
             </w:r>
             <w:r>
               <w:rPr>
@@ -1073,7 +1068,7 @@
               <w:noProof/>
             </w:rPr>
           </w:pPr>
-          <w:hyperlink w:anchor="_Toc31536202" w:history="1">
+          <w:hyperlink w:anchor="_Toc31549397" w:history="1">
             <w:r>
               <w:rPr>
                 <w:rStyle w:val="Hyperlink"/>
@@ -1116,7 +1111,7 @@
                 <w:noProof/>
                 <w:webHidden/>
               </w:rPr>
-              <w:instrText xml:space="preserve"> PAGEREF _Toc31536202 \h </w:instrText>
+              <w:instrText xml:space="preserve"> PAGEREF _Toc31549397 \h </w:instrText>
             </w:r>
             <w:r>
               <w:rPr>
@@ -1136,7 +1131,7 @@
                 <w:noProof/>
                 <w:webHidden/>
               </w:rPr>
-              <w:t>2</w:t>
+              <w:t>3</w:t>
             </w:r>
             <w:r>
               <w:rPr>
@@ -1159,7 +1154,7 @@
               <w:noProof/>
             </w:rPr>
           </w:pPr>
-          <w:hyperlink w:anchor="_Toc31536203" w:history="1">
+          <w:hyperlink w:anchor="_Toc31549398" w:history="1">
             <w:r>
               <w:rPr>
                 <w:rStyle w:val="Hyperlink"/>
@@ -1200,7 +1195,7 @@
                 <w:noProof/>
                 <w:webHidden/>
               </w:rPr>
-              <w:instrText xml:space="preserve"> PAGEREF _Toc31536203 \h </w:instrText>
+              <w:instrText xml:space="preserve"> PAGEREF _Toc31549398 \h </w:instrText>
             </w:r>
             <w:r>
               <w:rPr>
@@ -1220,7 +1215,7 @@
                 <w:noProof/>
                 <w:webHidden/>
               </w:rPr>
-              <w:t>2</w:t>
+              <w:t>3</w:t>
             </w:r>
             <w:r>
               <w:rPr>
@@ -1243,7 +1238,7 @@
               <w:noProof/>
             </w:rPr>
           </w:pPr>
-          <w:hyperlink w:anchor="_Toc31536204" w:history="1">
+          <w:hyperlink w:anchor="_Toc31549399" w:history="1">
             <w:r>
               <w:rPr>
                 <w:rStyle w:val="Hyperlink"/>
@@ -1284,7 +1279,7 @@
                 <w:noProof/>
                 <w:webHidden/>
               </w:rPr>
-              <w:instrText xml:space="preserve"> PAGEREF _Toc31536204 \h </w:instrText>
+              <w:instrText xml:space="preserve"> PAGEREF _Toc31549399 \h </w:instrText>
             </w:r>
             <w:r>
               <w:rPr>
@@ -1304,7 +1299,7 @@
                 <w:noProof/>
                 <w:webHidden/>
               </w:rPr>
-              <w:t>2</w:t>
+              <w:t>3</w:t>
             </w:r>
             <w:r>
               <w:rPr>
@@ -1327,7 +1322,7 @@
               <w:noProof/>
             </w:rPr>
           </w:pPr>
-          <w:hyperlink w:anchor="_Toc31536205" w:history="1">
+          <w:hyperlink w:anchor="_Toc31549400" w:history="1">
             <w:r>
               <w:rPr>
                 <w:rStyle w:val="Hyperlink"/>
@@ -1368,7 +1363,7 @@
                 <w:noProof/>
                 <w:webHidden/>
               </w:rPr>
-              <w:instrText xml:space="preserve"> PAGEREF _Toc31536205 \h </w:instrText>
+              <w:instrText xml:space="preserve"> PAGEREF _Toc31549400 \h </w:instrText>
             </w:r>
             <w:r>
               <w:rPr>
@@ -1388,7 +1383,7 @@
                 <w:noProof/>
                 <w:webHidden/>
               </w:rPr>
-              <w:t>2</w:t>
+              <w:t>3</w:t>
             </w:r>
             <w:r>
               <w:rPr>
@@ -1411,7 +1406,7 @@
               <w:noProof/>
             </w:rPr>
           </w:pPr>
-          <w:hyperlink w:anchor="_Toc31536206" w:history="1">
+          <w:hyperlink w:anchor="_Toc31549401" w:history="1">
             <w:r>
               <w:rPr>
                 <w:rStyle w:val="Hyperlink"/>
@@ -1452,7 +1447,7 @@
                 <w:noProof/>
                 <w:webHidden/>
               </w:rPr>
-              <w:instrText xml:space="preserve"> PAGEREF _Toc31536206 \h </w:instrText>
+              <w:instrText xml:space="preserve"> PAGEREF _Toc31549401 \h </w:instrText>
             </w:r>
             <w:r>
               <w:rPr>
@@ -1472,7 +1467,7 @@
                 <w:noProof/>
                 <w:webHidden/>
               </w:rPr>
-              <w:t>2</w:t>
+              <w:t>3</w:t>
             </w:r>
             <w:r>
               <w:rPr>
@@ -1495,7 +1490,7 @@
               <w:noProof/>
             </w:rPr>
           </w:pPr>
-          <w:hyperlink w:anchor="_Toc31536207" w:history="1">
+          <w:hyperlink w:anchor="_Toc31549402" w:history="1">
             <w:r>
               <w:rPr>
                 <w:rStyle w:val="Hyperlink"/>
@@ -1536,7 +1531,7 @@
                 <w:noProof/>
                 <w:webHidden/>
               </w:rPr>
-              <w:instrText xml:space="preserve"> PAGEREF _Toc31536207 \h </w:instrText>
+              <w:instrText xml:space="preserve"> PAGEREF _Toc31549402 \h </w:instrText>
             </w:r>
             <w:r>
               <w:rPr>
@@ -1556,7 +1551,7 @@
                 <w:noProof/>
                 <w:webHidden/>
               </w:rPr>
-              <w:t>3</w:t>
+              <w:t>4</w:t>
             </w:r>
             <w:r>
               <w:rPr>
@@ -1579,7 +1574,7 @@
               <w:noProof/>
             </w:rPr>
           </w:pPr>
-          <w:hyperlink w:anchor="_Toc31536208" w:history="1">
+          <w:hyperlink w:anchor="_Toc31549403" w:history="1">
             <w:r>
               <w:rPr>
                 <w:rStyle w:val="Hyperlink"/>
@@ -1620,7 +1615,7 @@
                 <w:noProof/>
                 <w:webHidden/>
               </w:rPr>
-              <w:instrText xml:space="preserve"> PAGEREF _Toc31536208 \h </w:instrText>
+              <w:instrText xml:space="preserve"> PAGEREF _Toc31549403 \h </w:instrText>
             </w:r>
             <w:r>
               <w:rPr>
@@ -1640,7 +1635,7 @@
                 <w:noProof/>
                 <w:webHidden/>
               </w:rPr>
-              <w:t>3</w:t>
+              <w:t>4</w:t>
             </w:r>
             <w:r>
               <w:rPr>
@@ -1663,7 +1658,7 @@
               <w:noProof/>
             </w:rPr>
           </w:pPr>
-          <w:hyperlink w:anchor="_Toc31536209" w:history="1">
+          <w:hyperlink w:anchor="_Toc31549404" w:history="1">
             <w:r>
               <w:rPr>
                 <w:rStyle w:val="Hyperlink"/>
@@ -1704,7 +1699,7 @@
                 <w:noProof/>
                 <w:webHidden/>
               </w:rPr>
-              <w:instrText xml:space="preserve"> PAGEREF _Toc31536209 \h </w:instrText>
+              <w:instrText xml:space="preserve"> PAGEREF _Toc31549404 \h </w:instrText>
             </w:r>
             <w:r>
               <w:rPr>
@@ -1724,7 +1719,7 @@
                 <w:noProof/>
                 <w:webHidden/>
               </w:rPr>
-              <w:t>3</w:t>
+              <w:t>4</w:t>
             </w:r>
             <w:r>
               <w:rPr>
@@ -1747,7 +1742,7 @@
               <w:noProof/>
             </w:rPr>
           </w:pPr>
-          <w:hyperlink w:anchor="_Toc31536210" w:history="1">
+          <w:hyperlink w:anchor="_Toc31549405" w:history="1">
             <w:r>
               <w:rPr>
                 <w:rStyle w:val="Hyperlink"/>
@@ -1788,7 +1783,7 @@
                 <w:noProof/>
                 <w:webHidden/>
               </w:rPr>
-              <w:instrText xml:space="preserve"> PAGEREF _Toc31536210 \h </w:instrText>
+              <w:instrText xml:space="preserve"> PAGEREF _Toc31549405 \h </w:instrText>
             </w:r>
             <w:r>
               <w:rPr>
@@ -1808,7 +1803,7 @@
                 <w:noProof/>
                 <w:webHidden/>
               </w:rPr>
-              <w:t>3</w:t>
+              <w:t>4</w:t>
             </w:r>
             <w:r>
               <w:rPr>
@@ -1831,7 +1826,7 @@
               <w:noProof/>
             </w:rPr>
           </w:pPr>
-          <w:hyperlink w:anchor="_Toc31536211" w:history="1">
+          <w:hyperlink w:anchor="_Toc31549406" w:history="1">
             <w:r>
               <w:rPr>
                 <w:rStyle w:val="Hyperlink"/>
@@ -1872,7 +1867,7 @@
                 <w:noProof/>
                 <w:webHidden/>
               </w:rPr>
-              <w:instrText xml:space="preserve"> PAGEREF _Toc31536211 \h </w:instrText>
+              <w:instrText xml:space="preserve"> PAGEREF _Toc31549406 \h </w:instrText>
             </w:r>
             <w:r>
               <w:rPr>
@@ -1892,7 +1887,7 @@
                 <w:noProof/>
                 <w:webHidden/>
               </w:rPr>
-              <w:t>3</w:t>
+              <w:t>4</w:t>
             </w:r>
             <w:r>
               <w:rPr>
@@ -1920,14 +1915,14 @@
       <w:pPr>
         <w:pStyle w:val="Heading1"/>
       </w:pPr>
-      <w:bookmarkStart w:id="1" w:name="_Toc31536190"/>
+      <w:bookmarkStart w:id="0" w:name="_Toc31549385"/>
       <w:r>
         <w:t>Int</w:t>
       </w:r>
       <w:r>
         <w:t>roduction</w:t>
       </w:r>
-      <w:bookmarkEnd w:id="1"/>
+      <w:bookmarkEnd w:id="0"/>
     </w:p>
     <w:p/>
     <w:p>
@@ -2004,7 +1999,13 @@
         <w:t>/</w:t>
       </w:r>
       <w:r>
-        <w:t xml:space="preserve">ML modules and return one coherent text analysis—also if </w:t>
+        <w:t>ML modules and return one coherent text analysis—</w:t>
+      </w:r>
+      <w:r>
+        <w:t>even</w:t>
+      </w:r>
+      <w:r>
+        <w:t xml:space="preserve"> if </w:t>
       </w:r>
       <w:r>
         <w:t>their</w:t>
@@ -2125,55 +2126,591 @@
       <w:pPr>
         <w:pStyle w:val="Heading1"/>
       </w:pPr>
-      <w:bookmarkStart w:id="2" w:name="_Toc31536191"/>
+      <w:bookmarkStart w:id="1" w:name="_Toc31549386"/>
       <w:r>
         <w:t>Central Classes</w:t>
       </w:r>
       <w:r>
         <w:t xml:space="preserve"> and Concepts</w:t>
       </w:r>
-      <w:bookmarkEnd w:id="2"/>
+      <w:bookmarkEnd w:id="1"/>
     </w:p>
     <w:p/>
     <w:p>
       <w:pPr>
         <w:pStyle w:val="Heading2"/>
       </w:pPr>
-      <w:bookmarkStart w:id="3" w:name="_Toc31536192"/>
-      <w:proofErr w:type="spellStart"/>
+      <w:bookmarkStart w:id="2" w:name="_Toc31549387"/>
       <w:r>
         <w:t>TextUnit</w:t>
       </w:r>
-      <w:bookmarkEnd w:id="3"/>
-      <w:proofErr w:type="spellEnd"/>
+      <w:bookmarkEnd w:id="2"/>
     </w:p>
     <w:p>
+      <w:r>
+        <w:t xml:space="preserve">In many aspects the </w:t>
+      </w:r>
+      <w:r>
+        <w:rPr>
+          <w:rStyle w:val="IntenseReference"/>
+        </w:rPr>
+        <w:t>TextUnit</w:t>
+      </w:r>
+      <w:r>
+        <w:t xml:space="preserve"> class is the central class of txtDataNLP. It represents a piece of text that is supposed to be analyzed and annotated. In many cases, the text represented in one instance of </w:t>
+      </w:r>
+      <w:r>
+        <w:rPr>
+          <w:rStyle w:val="IntenseReference"/>
+        </w:rPr>
+        <w:t>TextUnit</w:t>
+      </w:r>
+      <w:r>
+        <w:t xml:space="preserve"> is a sentence, but this does not have to be the case. In some scenarios, a </w:t>
+      </w:r>
+      <w:r>
+        <w:rPr>
+          <w:rStyle w:val="IntenseReference"/>
+        </w:rPr>
+        <w:t>TextUnit</w:t>
+      </w:r>
+      <w:r>
+        <w:t xml:space="preserve"> might also represent different things, e.g. a search query, a headline, a sub-heading or even a complete paragraph or text. </w:t>
+      </w:r>
+    </w:p>
+    <w:p>
+      <w:r>
+        <w:t xml:space="preserve">Each </w:t>
+      </w:r>
+      <w:r>
+        <w:rPr>
+          <w:rStyle w:val="IntenseReference"/>
+        </w:rPr>
+        <w:t>TextUnit</w:t>
+      </w:r>
+      <w:r>
+        <w:t xml:space="preserve"> instance keeps track of three </w:t>
+      </w:r>
+      <w:r>
+        <w:t>kinds of information:</w:t>
+      </w:r>
+    </w:p>
+    <w:p>
+      <w:pPr>
+        <w:pStyle w:val="ListParagraph"/>
+        <w:numPr>
+          <w:ilvl w:val="0"/>
+          <w:numId w:val="4"/>
+        </w:numPr>
+      </w:pPr>
+      <w:r>
+        <w:t xml:space="preserve">The surface of the respective text, as a Java </w:t>
+      </w:r>
+      <w:r>
+        <w:rPr>
+          <w:rStyle w:val="IntenseReference"/>
+        </w:rPr>
+        <w:t>String</w:t>
+      </w:r>
+      <w:r>
+        <w:t>.</w:t>
+      </w:r>
+      <w:r>
+        <w:t xml:space="preserve"> It can be retrieved with the </w:t>
+      </w:r>
+      <w:r>
+        <w:rPr>
+          <w:rStyle w:val="IntenseReference"/>
+        </w:rPr>
+        <w:t>getSurfaceText()</w:t>
+      </w:r>
+      <w:r>
+        <w:t xml:space="preserve"> method.</w:t>
+      </w:r>
+    </w:p>
+    <w:p>
+      <w:pPr>
+        <w:pStyle w:val="ListParagraph"/>
+        <w:numPr>
+          <w:ilvl w:val="0"/>
+          <w:numId w:val="4"/>
+        </w:numPr>
+      </w:pPr>
+      <w:r>
+        <w:t>A list of words that represent the words the text contains</w:t>
+      </w:r>
+      <w:r>
+        <w:t xml:space="preserve">, using the </w:t>
+      </w:r>
+      <w:r>
+        <w:rPr>
+          <w:rStyle w:val="IntenseReference"/>
+        </w:rPr>
+        <w:t>Word</w:t>
+      </w:r>
+      <w:r>
+        <w:t xml:space="preserve"> </w:t>
+      </w:r>
+      <w:r>
+        <w:t>class</w:t>
+      </w:r>
+      <w:r>
+        <w:t>, see below.</w:t>
+      </w:r>
+      <w:r>
+        <w:t xml:space="preserve"> Words can be retrieved with </w:t>
+      </w:r>
+      <w:r>
+        <w:rPr>
+          <w:rStyle w:val="IntenseReference"/>
+        </w:rPr>
+        <w:t>getWords()</w:t>
+      </w:r>
+      <w:r>
+        <w:t>.</w:t>
+      </w:r>
+    </w:p>
+    <w:p>
+      <w:pPr>
+        <w:pStyle w:val="ListParagraph"/>
+        <w:numPr>
+          <w:ilvl w:val="0"/>
+          <w:numId w:val="4"/>
+        </w:numPr>
+      </w:pPr>
+      <w:r>
+        <w:t>A list of annotations, that represent interesting bits in the text</w:t>
+      </w:r>
+      <w:r>
+        <w:t>,</w:t>
+      </w:r>
+      <w:r>
+        <w:t xml:space="preserve"> using the </w:t>
+      </w:r>
+      <w:r>
+        <w:rPr>
+          <w:rStyle w:val="IntenseReference"/>
+        </w:rPr>
+        <w:t>Annotation</w:t>
+      </w:r>
+      <w:r>
+        <w:t xml:space="preserve"> class, see below.</w:t>
+      </w:r>
+      <w:r>
+        <w:t xml:space="preserve"> All annotations of this </w:t>
+      </w:r>
+      <w:r>
+        <w:rPr>
+          <w:rStyle w:val="IntenseReference"/>
+        </w:rPr>
+        <w:t>TextUnit</w:t>
+      </w:r>
+      <w:r>
+        <w:t xml:space="preserve"> can be retrieved with </w:t>
+      </w:r>
+      <w:r>
+        <w:rPr>
+          <w:rStyle w:val="IntenseReference"/>
+        </w:rPr>
+        <w:t>getAnnotations()</w:t>
+      </w:r>
+      <w:r>
+        <w:rPr>
+          <w:rStyle w:val="IntenseReference"/>
+        </w:rPr>
+        <w:t>.</w:t>
+      </w:r>
+    </w:p>
+    <w:p/>
+    <w:p>
+      <w:r>
+        <w:t xml:space="preserve">The </w:t>
+      </w:r>
+      <w:r>
+        <w:rPr>
+          <w:rStyle w:val="IntenseReference"/>
+        </w:rPr>
+        <w:t>TextUnit</w:t>
+      </w:r>
+      <w:r>
+        <w:t xml:space="preserve"> class contains a </w:t>
+      </w:r>
+      <w:proofErr w:type="spellStart"/>
+      <w:r>
+        <w:rPr>
+          <w:rStyle w:val="IntenseReference"/>
+        </w:rPr>
+        <w:t>toString</w:t>
+      </w:r>
+      <w:proofErr w:type="spellEnd"/>
+      <w:r>
+        <w:t xml:space="preserve"> method which is useful to </w:t>
+      </w:r>
+      <w:r>
+        <w:t>get a quick idea of what is stored in an instance:</w:t>
+      </w:r>
+    </w:p>
+    <w:p/>
+    <w:tbl>
+      <w:tblPr>
+        <w:tblStyle w:val="TableGrid"/>
+        <w:tblW w:w="0" w:type="auto"/>
+        <w:tblBorders>
+          <w:top w:val="none" w:sz="0" w:space="0" w:color="auto"/>
+          <w:left w:val="none" w:sz="0" w:space="0" w:color="auto"/>
+          <w:bottom w:val="none" w:sz="0" w:space="0" w:color="auto"/>
+          <w:right w:val="none" w:sz="0" w:space="0" w:color="auto"/>
+          <w:insideH w:val="none" w:sz="0" w:space="0" w:color="auto"/>
+          <w:insideV w:val="none" w:sz="0" w:space="0" w:color="auto"/>
+        </w:tblBorders>
+        <w:shd w:val="clear" w:color="auto" w:fill="D9D9D9" w:themeFill="background1" w:themeFillShade="D9"/>
+        <w:tblLook w:val="04A0" w:firstRow="1" w:lastRow="0" w:firstColumn="1" w:lastColumn="0" w:noHBand="0" w:noVBand="1"/>
+      </w:tblPr>
+      <w:tblGrid>
+        <w:gridCol w:w="9062"/>
+      </w:tblGrid>
+      <w:tr>
+        <w:tc>
+          <w:tcPr>
+            <w:tcW w:w="9062" w:type="dxa"/>
+            <w:shd w:val="clear" w:color="auto" w:fill="D9D9D9" w:themeFill="background1" w:themeFillShade="D9"/>
+          </w:tcPr>
+          <w:p>
+            <w:pPr>
+              <w:rPr>
+                <w:rFonts w:ascii="Consolas" w:hAnsi="Consolas"/>
+              </w:rPr>
+            </w:pPr>
+            <w:r>
+              <w:rPr>
+                <w:rFonts w:ascii="Consolas" w:hAnsi="Consolas"/>
+              </w:rPr>
+              <w:t>He lives in London and she in New York City.</w:t>
+            </w:r>
+          </w:p>
+          <w:p>
+            <w:pPr>
+              <w:rPr>
+                <w:rFonts w:ascii="Consolas" w:hAnsi="Consolas"/>
+              </w:rPr>
+            </w:pPr>
+            <w:r>
+              <w:rPr>
+                <w:rFonts w:ascii="Consolas" w:hAnsi="Consolas"/>
+              </w:rPr>
+              <w:tab/>
+              <w:t xml:space="preserve">He                  PRP                   (0-2)       </w:t>
+            </w:r>
+          </w:p>
+          <w:p>
+            <w:pPr>
+              <w:rPr>
+                <w:rFonts w:ascii="Consolas" w:hAnsi="Consolas"/>
+              </w:rPr>
+            </w:pPr>
+            <w:r>
+              <w:rPr>
+                <w:rFonts w:ascii="Consolas" w:hAnsi="Consolas"/>
+              </w:rPr>
+              <w:tab/>
+              <w:t xml:space="preserve">lives               VBZ                   (3-8)       </w:t>
+            </w:r>
+          </w:p>
+          <w:p>
+            <w:pPr>
+              <w:rPr>
+                <w:rFonts w:ascii="Consolas" w:hAnsi="Consolas"/>
+              </w:rPr>
+            </w:pPr>
+            <w:r>
+              <w:rPr>
+                <w:rFonts w:ascii="Consolas" w:hAnsi="Consolas"/>
+              </w:rPr>
+              <w:tab/>
+              <w:t xml:space="preserve">in                  IN                    (9-11)      </w:t>
+            </w:r>
+          </w:p>
+          <w:p>
+            <w:pPr>
+              <w:rPr>
+                <w:rFonts w:ascii="Consolas" w:hAnsi="Consolas"/>
+              </w:rPr>
+            </w:pPr>
+            <w:r>
+              <w:rPr>
+                <w:rFonts w:ascii="Consolas" w:hAnsi="Consolas"/>
+              </w:rPr>
+              <w:tab/>
+              <w:t xml:space="preserve">London              NNP                   (12-18)     </w:t>
+            </w:r>
+          </w:p>
+          <w:p>
+            <w:pPr>
+              <w:rPr>
+                <w:rFonts w:ascii="Consolas" w:hAnsi="Consolas"/>
+              </w:rPr>
+            </w:pPr>
+            <w:r>
+              <w:rPr>
+                <w:rFonts w:ascii="Consolas" w:hAnsi="Consolas"/>
+              </w:rPr>
+              <w:tab/>
+              <w:t xml:space="preserve">and                 CC                    (19-22)     </w:t>
+            </w:r>
+          </w:p>
+          <w:p>
+            <w:pPr>
+              <w:rPr>
+                <w:rFonts w:ascii="Consolas" w:hAnsi="Consolas"/>
+              </w:rPr>
+            </w:pPr>
+            <w:r>
+              <w:rPr>
+                <w:rFonts w:ascii="Consolas" w:hAnsi="Consolas"/>
+              </w:rPr>
+              <w:tab/>
+              <w:t xml:space="preserve">she                 PRP                   (23-26)     </w:t>
+            </w:r>
+          </w:p>
+          <w:p>
+            <w:pPr>
+              <w:rPr>
+                <w:rFonts w:ascii="Consolas" w:hAnsi="Consolas"/>
+              </w:rPr>
+            </w:pPr>
+            <w:r>
+              <w:rPr>
+                <w:rFonts w:ascii="Consolas" w:hAnsi="Consolas"/>
+              </w:rPr>
+              <w:tab/>
+              <w:t xml:space="preserve">in                  IN                    (27-29)     </w:t>
+            </w:r>
+          </w:p>
+          <w:p>
+            <w:pPr>
+              <w:rPr>
+                <w:rFonts w:ascii="Consolas" w:hAnsi="Consolas"/>
+              </w:rPr>
+            </w:pPr>
+            <w:r>
+              <w:rPr>
+                <w:rFonts w:ascii="Consolas" w:hAnsi="Consolas"/>
+              </w:rPr>
+              <w:tab/>
+              <w:t xml:space="preserve">New                 NNP                   (30-33)     </w:t>
+            </w:r>
+          </w:p>
+          <w:p>
+            <w:pPr>
+              <w:rPr>
+                <w:rFonts w:ascii="Consolas" w:hAnsi="Consolas"/>
+              </w:rPr>
+            </w:pPr>
+            <w:r>
+              <w:rPr>
+                <w:rFonts w:ascii="Consolas" w:hAnsi="Consolas"/>
+              </w:rPr>
+              <w:tab/>
+              <w:t xml:space="preserve">York                NNP                   (34-38)     </w:t>
+            </w:r>
+          </w:p>
+          <w:p>
+            <w:pPr>
+              <w:rPr>
+                <w:rFonts w:ascii="Consolas" w:hAnsi="Consolas"/>
+              </w:rPr>
+            </w:pPr>
+            <w:r>
+              <w:rPr>
+                <w:rFonts w:ascii="Consolas" w:hAnsi="Consolas"/>
+              </w:rPr>
+              <w:tab/>
+              <w:t xml:space="preserve">City                NNP                   (39-43)     </w:t>
+            </w:r>
+          </w:p>
+          <w:p>
+            <w:pPr>
+              <w:rPr>
+                <w:rFonts w:ascii="Consolas" w:hAnsi="Consolas"/>
+              </w:rPr>
+            </w:pPr>
+            <w:r>
+              <w:rPr>
+                <w:rFonts w:ascii="Consolas" w:hAnsi="Consolas"/>
+              </w:rPr>
+              <w:tab/>
+              <w:t xml:space="preserve">.                   .                     (43-44)     </w:t>
+            </w:r>
+          </w:p>
+          <w:p>
+            <w:pPr>
+              <w:rPr>
+                <w:rFonts w:ascii="Consolas" w:hAnsi="Consolas"/>
+              </w:rPr>
+            </w:pPr>
+            <w:r>
+              <w:rPr>
+                <w:rFonts w:ascii="Consolas" w:hAnsi="Consolas"/>
+              </w:rPr>
+              <w:tab/>
+              <w:t xml:space="preserve">[12-18]     'London' </w:t>
+            </w:r>
+            <w:r>
+              <w:rPr>
+                <w:rFonts w:ascii="Consolas" w:hAnsi="Consolas"/>
+              </w:rPr>
+              <w:t>Location</w:t>
+            </w:r>
+          </w:p>
+          <w:p>
+            <w:pPr>
+              <w:rPr>
+                <w:rFonts w:ascii="Consolas" w:hAnsi="Consolas"/>
+              </w:rPr>
+            </w:pPr>
+            <w:r>
+              <w:rPr>
+                <w:rFonts w:ascii="Consolas" w:hAnsi="Consolas"/>
+              </w:rPr>
+              <w:lastRenderedPageBreak/>
+              <w:tab/>
+              <w:t xml:space="preserve">[30-43]     'New York City' </w:t>
+            </w:r>
+            <w:r>
+              <w:rPr>
+                <w:rFonts w:ascii="Consolas" w:hAnsi="Consolas"/>
+              </w:rPr>
+              <w:t>Location</w:t>
+            </w:r>
+          </w:p>
+        </w:tc>
+      </w:tr>
+    </w:tbl>
+    <w:p/>
+    <w:p>
+      <w:r>
+        <w:t xml:space="preserve">The first line contains the surface text of the analyzed sentence. The following lines list each of the words that are present in the sentence, together with their </w:t>
+      </w:r>
+      <w:r>
+        <w:t>part-of-speech (POS)</w:t>
+      </w:r>
+      <w:r>
+        <w:t xml:space="preserve"> tags and the start and end positions of each word in the surface text. Finally, the last to lines show annotations: Here the NLP has detected two entities that are present in the input text: London and New York City. These are given together with the position where they occur in the sentence and their semantic class: “Location”.</w:t>
+      </w:r>
+    </w:p>
+    <w:p>
+      <w:r>
+        <w:t xml:space="preserve">Note that </w:t>
+      </w:r>
+      <w:r>
+        <w:rPr>
+          <w:rStyle w:val="IntenseReference"/>
+        </w:rPr>
+        <w:t>TextUnit</w:t>
+      </w:r>
+      <w:r>
+        <w:t xml:space="preserve"> merely provides a container to store information like in the above example. The actual analysis necessary to </w:t>
+      </w:r>
+      <w:r>
+        <w:t>determine word boundaries, POS tags and entities is done somewhere else and can be configured.</w:t>
+      </w:r>
+    </w:p>
+    <w:p/>
+    <w:p/>
+    <w:p>
       <w:pPr>
         <w:pStyle w:val="Heading2"/>
       </w:pPr>
-      <w:bookmarkStart w:id="4" w:name="_Toc31536193"/>
+      <w:bookmarkStart w:id="3" w:name="_Toc31549388"/>
       <w:r>
         <w:t>Word</w:t>
+      </w:r>
+      <w:bookmarkEnd w:id="3"/>
+    </w:p>
+    <w:p>
+      <w:r>
+        <w:t xml:space="preserve">The </w:t>
+      </w:r>
+      <w:r>
+        <w:rPr>
+          <w:rStyle w:val="IntenseReference"/>
+        </w:rPr>
+        <w:t>Word</w:t>
+      </w:r>
+      <w:r>
+        <w:t xml:space="preserve"> class represents a word that occurs in a text.</w:t>
+      </w:r>
+      <w:r>
+        <w:t xml:space="preserve"> It contains various pieces of information about that word, for example its surface appearance, the position in characters where the word starts in the text in which it was found, the position where it ends etc.</w:t>
+      </w:r>
+    </w:p>
+    <w:p>
+      <w:r>
+        <w:t xml:space="preserve">Since words appear in text and text in txtDataNLP is </w:t>
+      </w:r>
+      <w:r>
+        <w:t xml:space="preserve">typically </w:t>
+      </w:r>
+      <w:r>
+        <w:t xml:space="preserve">represented with the </w:t>
+      </w:r>
+      <w:r>
+        <w:rPr>
+          <w:rStyle w:val="IntenseReference"/>
+        </w:rPr>
+        <w:t>TextUnit</w:t>
+      </w:r>
+      <w:r>
+        <w:t xml:space="preserve"> class, </w:t>
+      </w:r>
+      <w:r>
+        <w:t xml:space="preserve">the words you will be working with often originate from </w:t>
+      </w:r>
+      <w:r>
+        <w:rPr>
+          <w:rStyle w:val="IntenseReference"/>
+        </w:rPr>
+        <w:t>TextUnit</w:t>
+      </w:r>
+      <w:r>
+        <w:t xml:space="preserve">’s </w:t>
+      </w:r>
+      <w:r>
+        <w:rPr>
+          <w:rStyle w:val="IntenseReference"/>
+        </w:rPr>
+        <w:t>getWords()</w:t>
+      </w:r>
+      <w:r>
+        <w:t xml:space="preserve"> method. </w:t>
+      </w:r>
+      <w:r>
+        <w:t xml:space="preserve"> </w:t>
+      </w:r>
+    </w:p>
+    <w:p/>
+    <w:p>
+      <w:pPr>
+        <w:pStyle w:val="Heading2"/>
+      </w:pPr>
+      <w:bookmarkStart w:id="4" w:name="_Toc31549389"/>
+      <w:r>
+        <w:t>Annotation</w:t>
       </w:r>
       <w:bookmarkEnd w:id="4"/>
     </w:p>
     <w:p>
-      <w:pPr>
-        <w:pStyle w:val="Heading2"/>
-      </w:pPr>
-      <w:bookmarkStart w:id="5" w:name="_Toc31536194"/>
-      <w:r>
-        <w:t>Span</w:t>
-      </w:r>
+      <w:bookmarkStart w:id="5" w:name="_GoBack"/>
       <w:bookmarkEnd w:id="5"/>
     </w:p>
+    <w:p/>
     <w:p>
       <w:pPr>
         <w:pStyle w:val="Heading2"/>
       </w:pPr>
-      <w:bookmarkStart w:id="6" w:name="_Toc31536195"/>
-      <w:r>
-        <w:t>Annotation</w:t>
+      <w:bookmarkStart w:id="6" w:name="_Toc31549390"/>
+      <w:r>
+        <w:t>Span</w:t>
       </w:r>
       <w:bookmarkEnd w:id="6"/>
     </w:p>
@@ -2181,7 +2718,7 @@
       <w:pPr>
         <w:pStyle w:val="Heading2"/>
       </w:pPr>
-      <w:bookmarkStart w:id="7" w:name="_Toc31536196"/>
+      <w:bookmarkStart w:id="7" w:name="_Toc31549391"/>
       <w:proofErr w:type="spellStart"/>
       <w:r>
         <w:t>IAnnotationObject</w:t>
@@ -2193,7 +2730,7 @@
       <w:pPr>
         <w:pStyle w:val="Heading2"/>
       </w:pPr>
-      <w:bookmarkStart w:id="8" w:name="_Toc31536197"/>
+      <w:bookmarkStart w:id="8" w:name="_Toc31549392"/>
       <w:proofErr w:type="spellStart"/>
       <w:r>
         <w:t>AbstractAnnotator</w:t>
@@ -2205,7 +2742,7 @@
       <w:pPr>
         <w:pStyle w:val="Heading2"/>
       </w:pPr>
-      <w:bookmarkStart w:id="9" w:name="_Toc31536198"/>
+      <w:bookmarkStart w:id="9" w:name="_Toc31549393"/>
       <w:proofErr w:type="spellStart"/>
       <w:r>
         <w:t>AbstractCreator</w:t>
@@ -2217,7 +2754,7 @@
       <w:pPr>
         <w:pStyle w:val="Heading2"/>
       </w:pPr>
-      <w:bookmarkStart w:id="10" w:name="_Toc31536199"/>
+      <w:bookmarkStart w:id="10" w:name="_Toc31549394"/>
       <w:r>
         <w:t>Language</w:t>
       </w:r>
@@ -2228,7 +2765,7 @@
       <w:pPr>
         <w:pStyle w:val="Heading1"/>
       </w:pPr>
-      <w:bookmarkStart w:id="11" w:name="_Toc31536200"/>
+      <w:bookmarkStart w:id="11" w:name="_Toc31549395"/>
       <w:r>
         <w:t>Annotators</w:t>
       </w:r>
@@ -2239,7 +2776,7 @@
       <w:pPr>
         <w:pStyle w:val="Heading2"/>
       </w:pPr>
-      <w:bookmarkStart w:id="12" w:name="_Toc31536201"/>
+      <w:bookmarkStart w:id="12" w:name="_Toc31549396"/>
       <w:r>
         <w:t>What is an Annotator?</w:t>
       </w:r>
@@ -2252,7 +2789,7 @@
           <w:rFonts w:eastAsia="Times New Roman"/>
         </w:rPr>
       </w:pPr>
-      <w:bookmarkStart w:id="13" w:name="_Toc31536202"/>
+      <w:bookmarkStart w:id="13" w:name="_Toc31549397"/>
       <w:proofErr w:type="spellStart"/>
       <w:r>
         <w:rPr>
@@ -2267,7 +2804,7 @@
       <w:pPr>
         <w:pStyle w:val="Heading2"/>
       </w:pPr>
-      <w:bookmarkStart w:id="14" w:name="_Toc31536203"/>
+      <w:bookmarkStart w:id="14" w:name="_Toc31549398"/>
       <w:proofErr w:type="spellStart"/>
       <w:r>
         <w:t>PosPatternAnnotator</w:t>
@@ -2279,7 +2816,7 @@
       <w:pPr>
         <w:pStyle w:val="Heading2"/>
       </w:pPr>
-      <w:bookmarkStart w:id="15" w:name="_Toc31536204"/>
+      <w:bookmarkStart w:id="15" w:name="_Toc31549399"/>
       <w:proofErr w:type="spellStart"/>
       <w:r>
         <w:t>SubsumedAnnotationsRemover</w:t>
@@ -2291,7 +2828,7 @@
       <w:pPr>
         <w:pStyle w:val="Heading2"/>
       </w:pPr>
-      <w:bookmarkStart w:id="16" w:name="_Toc31536205"/>
+      <w:bookmarkStart w:id="16" w:name="_Toc31549400"/>
       <w:proofErr w:type="spellStart"/>
       <w:r>
         <w:t>RecursiveDictionaryAnnotator</w:t>
@@ -2304,8 +2841,9 @@
       <w:pPr>
         <w:pStyle w:val="Heading1"/>
       </w:pPr>
-      <w:bookmarkStart w:id="17" w:name="_Toc31536206"/>
-      <w:r>
+      <w:bookmarkStart w:id="17" w:name="_Toc31549401"/>
+      <w:r>
+        <w:lastRenderedPageBreak/>
         <w:t>Common use cases</w:t>
       </w:r>
       <w:bookmarkEnd w:id="17"/>
@@ -2315,9 +2853,8 @@
       <w:pPr>
         <w:pStyle w:val="Heading2"/>
       </w:pPr>
-      <w:bookmarkStart w:id="18" w:name="_Toc31536207"/>
-      <w:r>
-        <w:lastRenderedPageBreak/>
+      <w:bookmarkStart w:id="18" w:name="_Toc31549402"/>
+      <w:r>
         <w:t>Creating a simple dictionary-based annotator</w:t>
       </w:r>
       <w:bookmarkEnd w:id="18"/>
@@ -2326,7 +2863,7 @@
       <w:pPr>
         <w:pStyle w:val="Heading2"/>
       </w:pPr>
-      <w:bookmarkStart w:id="19" w:name="_Toc31536208"/>
+      <w:bookmarkStart w:id="19" w:name="_Toc31549403"/>
       <w:r>
         <w:t>Creating a more complex annotator based on “POS-Rules”</w:t>
       </w:r>
@@ -2336,7 +2873,7 @@
       <w:pPr>
         <w:pStyle w:val="Heading2"/>
       </w:pPr>
-      <w:bookmarkStart w:id="20" w:name="_Toc31536209"/>
+      <w:bookmarkStart w:id="20" w:name="_Toc31549404"/>
       <w:r>
         <w:t>Working with annotations from a third-party Machine Learning model</w:t>
       </w:r>
@@ -2346,7 +2883,7 @@
       <w:pPr>
         <w:pStyle w:val="Heading2"/>
       </w:pPr>
-      <w:bookmarkStart w:id="21" w:name="_Toc31536210"/>
+      <w:bookmarkStart w:id="21" w:name="_Toc31549405"/>
       <w:r>
         <w:t>Implementing white- and blacklists on top of a third-party Machine Learning model</w:t>
       </w:r>
@@ -2356,7 +2893,7 @@
       <w:pPr>
         <w:pStyle w:val="Heading2"/>
       </w:pPr>
-      <w:bookmarkStart w:id="22" w:name="_Toc31536211"/>
+      <w:bookmarkStart w:id="22" w:name="_Toc31549406"/>
       <w:r>
         <w:t>Building a complex NLP-Pipeline that combines various Machine Learning and</w:t>
       </w:r>
@@ -2381,6 +2918,232 @@
 <file path=word/numbering.xml><?xml version="1.0" encoding="utf-8"?>
 <w:numbering xmlns:wpc="http://schemas.microsoft.com/office/word/2010/wordprocessingCanvas" xmlns:cx="http://schemas.microsoft.com/office/drawing/2014/chartex" xmlns:cx1="http://schemas.microsoft.com/office/drawing/2015/9/8/chartex" xmlns:cx2="http://schemas.microsoft.com/office/drawing/2015/10/21/chartex" xmlns:cx3="http://schemas.microsoft.com/office/drawing/2016/5/9/chartex" xmlns:cx4="http://schemas.microsoft.com/office/drawing/2016/5/10/chartex" xmlns:cx5="http://schemas.microsoft.com/office/drawing/2016/5/11/chartex" xmlns:cx6="http://schemas.microsoft.com/office/drawing/2016/5/12/chartex" xmlns:cx7="http://schemas.microsoft.com/office/drawing/2016/5/13/chartex" xmlns:cx8="http://schemas.microsoft.com/office/drawing/2016/5/14/chartex" xmlns:mc="http://schemas.openxmlformats.org/markup-compatibility/2006" xmlns:aink="http://schemas.microsoft.com/office/drawing/2016/ink" xmlns:am3d="http://schemas.microsoft.com/office/drawing/2017/model3d" xmlns:o="urn:schemas-microsoft-com:office:office" xmlns:r="http://schemas.openxmlformats.org/officeDocument/2006/relationships" xmlns:m="http://schemas.openxmlformats.org/officeDocument/2006/math" xmlns:v="urn:schemas-microsoft-com:vml" xmlns:wp14="http://schemas.microsoft.com/office/word/2010/wordprocessingDrawing" xmlns:wp="http://schemas.openxmlformats.org/drawingml/2006/wordprocessingDrawing" xmlns:w10="urn:schemas-microsoft-com:office:word" xmlns:w="http://schemas.openxmlformats.org/wordprocessingml/2006/main" xmlns:w14="http://schemas.microsoft.com/office/word/2010/wordml" xmlns:w15="http://schemas.microsoft.com/office/word/2012/wordml" xmlns:w16cid="http://schemas.microsoft.com/office/word/2016/wordml/cid" xmlns:w16se="http://schemas.microsoft.com/office/word/2015/wordml/symex" xmlns:wpg="http://schemas.microsoft.com/office/word/2010/wordprocessingGroup" xmlns:wpi="http://schemas.microsoft.com/office/word/2010/wordprocessingInk" xmlns:wne="http://schemas.microsoft.com/office/word/2006/wordml" xmlns:wps="http://schemas.microsoft.com/office/word/2010/wordprocessingShape" mc:Ignorable="w14 w15 w16se w16cid wp14">
   <w:abstractNum w:abstractNumId="0" w15:restartNumberingAfterBreak="0">
+    <w:nsid w:val="010129EB"/>
+    <w:multiLevelType w:val="hybridMultilevel"/>
+    <w:tmpl w:val="C5BC5186"/>
+    <w:lvl w:ilvl="0" w:tplc="04090001">
+      <w:start w:val="1"/>
+      <w:numFmt w:val="bullet"/>
+      <w:lvlText w:val=""/>
+      <w:lvlJc w:val="left"/>
+      <w:pPr>
+        <w:ind w:left="786" w:hanging="360"/>
+      </w:pPr>
+      <w:rPr>
+        <w:rFonts w:ascii="Symbol" w:hAnsi="Symbol" w:hint="default"/>
+      </w:rPr>
+    </w:lvl>
+    <w:lvl w:ilvl="1" w:tplc="04090003" w:tentative="1">
+      <w:start w:val="1"/>
+      <w:numFmt w:val="bullet"/>
+      <w:lvlText w:val="o"/>
+      <w:lvlJc w:val="left"/>
+      <w:pPr>
+        <w:ind w:left="1506" w:hanging="360"/>
+      </w:pPr>
+      <w:rPr>
+        <w:rFonts w:ascii="Courier New" w:hAnsi="Courier New" w:cs="Courier New" w:hint="default"/>
+      </w:rPr>
+    </w:lvl>
+    <w:lvl w:ilvl="2" w:tplc="04090005" w:tentative="1">
+      <w:start w:val="1"/>
+      <w:numFmt w:val="bullet"/>
+      <w:lvlText w:val=""/>
+      <w:lvlJc w:val="left"/>
+      <w:pPr>
+        <w:ind w:left="2226" w:hanging="360"/>
+      </w:pPr>
+      <w:rPr>
+        <w:rFonts w:ascii="Wingdings" w:hAnsi="Wingdings" w:hint="default"/>
+      </w:rPr>
+    </w:lvl>
+    <w:lvl w:ilvl="3" w:tplc="04090001" w:tentative="1">
+      <w:start w:val="1"/>
+      <w:numFmt w:val="bullet"/>
+      <w:lvlText w:val=""/>
+      <w:lvlJc w:val="left"/>
+      <w:pPr>
+        <w:ind w:left="2946" w:hanging="360"/>
+      </w:pPr>
+      <w:rPr>
+        <w:rFonts w:ascii="Symbol" w:hAnsi="Symbol" w:hint="default"/>
+      </w:rPr>
+    </w:lvl>
+    <w:lvl w:ilvl="4" w:tplc="04090003" w:tentative="1">
+      <w:start w:val="1"/>
+      <w:numFmt w:val="bullet"/>
+      <w:lvlText w:val="o"/>
+      <w:lvlJc w:val="left"/>
+      <w:pPr>
+        <w:ind w:left="3666" w:hanging="360"/>
+      </w:pPr>
+      <w:rPr>
+        <w:rFonts w:ascii="Courier New" w:hAnsi="Courier New" w:cs="Courier New" w:hint="default"/>
+      </w:rPr>
+    </w:lvl>
+    <w:lvl w:ilvl="5" w:tplc="04090005" w:tentative="1">
+      <w:start w:val="1"/>
+      <w:numFmt w:val="bullet"/>
+      <w:lvlText w:val=""/>
+      <w:lvlJc w:val="left"/>
+      <w:pPr>
+        <w:ind w:left="4386" w:hanging="360"/>
+      </w:pPr>
+      <w:rPr>
+        <w:rFonts w:ascii="Wingdings" w:hAnsi="Wingdings" w:hint="default"/>
+      </w:rPr>
+    </w:lvl>
+    <w:lvl w:ilvl="6" w:tplc="04090001" w:tentative="1">
+      <w:start w:val="1"/>
+      <w:numFmt w:val="bullet"/>
+      <w:lvlText w:val=""/>
+      <w:lvlJc w:val="left"/>
+      <w:pPr>
+        <w:ind w:left="5106" w:hanging="360"/>
+      </w:pPr>
+      <w:rPr>
+        <w:rFonts w:ascii="Symbol" w:hAnsi="Symbol" w:hint="default"/>
+      </w:rPr>
+    </w:lvl>
+    <w:lvl w:ilvl="7" w:tplc="04090003" w:tentative="1">
+      <w:start w:val="1"/>
+      <w:numFmt w:val="bullet"/>
+      <w:lvlText w:val="o"/>
+      <w:lvlJc w:val="left"/>
+      <w:pPr>
+        <w:ind w:left="5826" w:hanging="360"/>
+      </w:pPr>
+      <w:rPr>
+        <w:rFonts w:ascii="Courier New" w:hAnsi="Courier New" w:cs="Courier New" w:hint="default"/>
+      </w:rPr>
+    </w:lvl>
+    <w:lvl w:ilvl="8" w:tplc="04090005" w:tentative="1">
+      <w:start w:val="1"/>
+      <w:numFmt w:val="bullet"/>
+      <w:lvlText w:val=""/>
+      <w:lvlJc w:val="left"/>
+      <w:pPr>
+        <w:ind w:left="6546" w:hanging="360"/>
+      </w:pPr>
+      <w:rPr>
+        <w:rFonts w:ascii="Wingdings" w:hAnsi="Wingdings" w:hint="default"/>
+      </w:rPr>
+    </w:lvl>
+  </w:abstractNum>
+  <w:abstractNum w:abstractNumId="1" w15:restartNumberingAfterBreak="0">
+    <w:nsid w:val="22106C95"/>
+    <w:multiLevelType w:val="hybridMultilevel"/>
+    <w:tmpl w:val="BA68BD94"/>
+    <w:lvl w:ilvl="0" w:tplc="0409000F">
+      <w:start w:val="1"/>
+      <w:numFmt w:val="decimal"/>
+      <w:lvlText w:val="%1."/>
+      <w:lvlJc w:val="left"/>
+      <w:pPr>
+        <w:ind w:left="786" w:hanging="360"/>
+      </w:pPr>
+      <w:rPr>
+        <w:rFonts w:hint="default"/>
+      </w:rPr>
+    </w:lvl>
+    <w:lvl w:ilvl="1" w:tplc="04090003" w:tentative="1">
+      <w:start w:val="1"/>
+      <w:numFmt w:val="bullet"/>
+      <w:lvlText w:val="o"/>
+      <w:lvlJc w:val="left"/>
+      <w:pPr>
+        <w:ind w:left="1506" w:hanging="360"/>
+      </w:pPr>
+      <w:rPr>
+        <w:rFonts w:ascii="Courier New" w:hAnsi="Courier New" w:cs="Courier New" w:hint="default"/>
+      </w:rPr>
+    </w:lvl>
+    <w:lvl w:ilvl="2" w:tplc="04090005" w:tentative="1">
+      <w:start w:val="1"/>
+      <w:numFmt w:val="bullet"/>
+      <w:lvlText w:val=""/>
+      <w:lvlJc w:val="left"/>
+      <w:pPr>
+        <w:ind w:left="2226" w:hanging="360"/>
+      </w:pPr>
+      <w:rPr>
+        <w:rFonts w:ascii="Wingdings" w:hAnsi="Wingdings" w:hint="default"/>
+      </w:rPr>
+    </w:lvl>
+    <w:lvl w:ilvl="3" w:tplc="04090001" w:tentative="1">
+      <w:start w:val="1"/>
+      <w:numFmt w:val="bullet"/>
+      <w:lvlText w:val=""/>
+      <w:lvlJc w:val="left"/>
+      <w:pPr>
+        <w:ind w:left="2946" w:hanging="360"/>
+      </w:pPr>
+      <w:rPr>
+        <w:rFonts w:ascii="Symbol" w:hAnsi="Symbol" w:hint="default"/>
+      </w:rPr>
+    </w:lvl>
+    <w:lvl w:ilvl="4" w:tplc="04090003" w:tentative="1">
+      <w:start w:val="1"/>
+      <w:numFmt w:val="bullet"/>
+      <w:lvlText w:val="o"/>
+      <w:lvlJc w:val="left"/>
+      <w:pPr>
+        <w:ind w:left="3666" w:hanging="360"/>
+      </w:pPr>
+      <w:rPr>
+        <w:rFonts w:ascii="Courier New" w:hAnsi="Courier New" w:cs="Courier New" w:hint="default"/>
+      </w:rPr>
+    </w:lvl>
+    <w:lvl w:ilvl="5" w:tplc="04090005" w:tentative="1">
+      <w:start w:val="1"/>
+      <w:numFmt w:val="bullet"/>
+      <w:lvlText w:val=""/>
+      <w:lvlJc w:val="left"/>
+      <w:pPr>
+        <w:ind w:left="4386" w:hanging="360"/>
+      </w:pPr>
+      <w:rPr>
+        <w:rFonts w:ascii="Wingdings" w:hAnsi="Wingdings" w:hint="default"/>
+      </w:rPr>
+    </w:lvl>
+    <w:lvl w:ilvl="6" w:tplc="04090001" w:tentative="1">
+      <w:start w:val="1"/>
+      <w:numFmt w:val="bullet"/>
+      <w:lvlText w:val=""/>
+      <w:lvlJc w:val="left"/>
+      <w:pPr>
+        <w:ind w:left="5106" w:hanging="360"/>
+      </w:pPr>
+      <w:rPr>
+        <w:rFonts w:ascii="Symbol" w:hAnsi="Symbol" w:hint="default"/>
+      </w:rPr>
+    </w:lvl>
+    <w:lvl w:ilvl="7" w:tplc="04090003" w:tentative="1">
+      <w:start w:val="1"/>
+      <w:numFmt w:val="bullet"/>
+      <w:lvlText w:val="o"/>
+      <w:lvlJc w:val="left"/>
+      <w:pPr>
+        <w:ind w:left="5826" w:hanging="360"/>
+      </w:pPr>
+      <w:rPr>
+        <w:rFonts w:ascii="Courier New" w:hAnsi="Courier New" w:cs="Courier New" w:hint="default"/>
+      </w:rPr>
+    </w:lvl>
+    <w:lvl w:ilvl="8" w:tplc="04090005" w:tentative="1">
+      <w:start w:val="1"/>
+      <w:numFmt w:val="bullet"/>
+      <w:lvlText w:val=""/>
+      <w:lvlJc w:val="left"/>
+      <w:pPr>
+        <w:ind w:left="6546" w:hanging="360"/>
+      </w:pPr>
+      <w:rPr>
+        <w:rFonts w:ascii="Wingdings" w:hAnsi="Wingdings" w:hint="default"/>
+      </w:rPr>
+    </w:lvl>
+  </w:abstractNum>
+  <w:abstractNum w:abstractNumId="2" w15:restartNumberingAfterBreak="0">
     <w:nsid w:val="690A6931"/>
     <w:multiLevelType w:val="multilevel"/>
     <w:tmpl w:val="04090025"/>
@@ -2475,7 +3238,7 @@
       </w:pPr>
     </w:lvl>
   </w:abstractNum>
-  <w:abstractNum w:abstractNumId="1" w15:restartNumberingAfterBreak="0">
+  <w:abstractNum w:abstractNumId="3" w15:restartNumberingAfterBreak="0">
     <w:nsid w:val="6CB64CE9"/>
     <w:multiLevelType w:val="hybridMultilevel"/>
     <w:tmpl w:val="B988335C"/>
@@ -2589,10 +3352,16 @@
     </w:lvl>
   </w:abstractNum>
   <w:num w:numId="1">
-    <w:abstractNumId w:val="1"/>
+    <w:abstractNumId w:val="3"/>
   </w:num>
   <w:num w:numId="2">
+    <w:abstractNumId w:val="2"/>
+  </w:num>
+  <w:num w:numId="3">
     <w:abstractNumId w:val="0"/>
+  </w:num>
+  <w:num w:numId="4">
+    <w:abstractNumId w:val="1"/>
   </w:num>
 </w:numbering>
 </file>
@@ -3236,7 +4005,6 @@
   <w:style w:type="character" w:default="1" w:styleId="DefaultParagraphFont">
     <w:name w:val="Default Paragraph Font"/>
     <w:uiPriority w:val="1"/>
-    <w:semiHidden/>
     <w:unhideWhenUsed/>
   </w:style>
   <w:style w:type="table" w:default="1" w:styleId="TableNormal">
@@ -3526,6 +4294,39 @@
       <w:u w:val="single"/>
     </w:rPr>
   </w:style>
+  <w:style w:type="character" w:styleId="IntenseReference">
+    <w:name w:val="Intense Reference"/>
+    <w:basedOn w:val="DefaultParagraphFont"/>
+    <w:uiPriority w:val="32"/>
+    <w:qFormat/>
+    <w:rsid w:val="00574BDE"/>
+    <w:rPr>
+      <w:b/>
+      <w:bCs/>
+      <w:smallCaps/>
+      <w:color w:val="90C226" w:themeColor="accent1"/>
+      <w:spacing w:val="5"/>
+    </w:rPr>
+  </w:style>
+  <w:style w:type="table" w:styleId="TableGrid">
+    <w:name w:val="Table Grid"/>
+    <w:basedOn w:val="TableNormal"/>
+    <w:uiPriority w:val="39"/>
+    <w:rsid w:val="00574BDE"/>
+    <w:pPr>
+      <w:spacing w:after="0" w:line="240" w:lineRule="auto"/>
+    </w:pPr>
+    <w:tblPr>
+      <w:tblBorders>
+        <w:top w:val="single" w:sz="4" w:space="0" w:color="auto"/>
+        <w:left w:val="single" w:sz="4" w:space="0" w:color="auto"/>
+        <w:bottom w:val="single" w:sz="4" w:space="0" w:color="auto"/>
+        <w:right w:val="single" w:sz="4" w:space="0" w:color="auto"/>
+        <w:insideH w:val="single" w:sz="4" w:space="0" w:color="auto"/>
+        <w:insideV w:val="single" w:sz="4" w:space="0" w:color="auto"/>
+      </w:tblBorders>
+    </w:tblPr>
+  </w:style>
 </w:styles>
 </file>
 
@@ -3791,7 +4592,7 @@
 </file>
 
 <file path=customXml/itemProps1.xml><?xml version="1.0" encoding="utf-8"?>
-<ds:datastoreItem xmlns:ds="http://schemas.openxmlformats.org/officeDocument/2006/customXml" ds:itemID="{CA6305AD-418A-4E16-9FE2-EF2915C90947}">
+<ds:datastoreItem xmlns:ds="http://schemas.openxmlformats.org/officeDocument/2006/customXml" ds:itemID="{307C3804-0DCC-47CA-B3DC-2C2F697EB16F}">
   <ds:schemaRefs>
     <ds:schemaRef ds:uri="http://schemas.openxmlformats.org/officeDocument/2006/bibliography"/>
   </ds:schemaRefs>

</xml_diff>

<commit_message>
More refactoring and additions to documentation.
</commit_message>
<xml_diff>
--- a/documentation.docx
+++ b/documentation.docx
@@ -13,6 +13,12 @@
     <w:p/>
     <w:sdt>
       <w:sdtPr>
+        <w:rPr>
+          <w:rFonts w:asciiTheme="minorHAnsi" w:eastAsiaTheme="minorHAnsi" w:hAnsiTheme="minorHAnsi" w:cstheme="minorBidi"/>
+          <w:color w:val="auto"/>
+          <w:sz w:val="22"/>
+          <w:szCs w:val="22"/>
+        </w:rPr>
         <w:id w:val="560519173"/>
         <w:docPartObj>
           <w:docPartGallery w:val="Table of Contents"/>
@@ -21,13 +27,9 @@
       </w:sdtPr>
       <w:sdtEndPr>
         <w:rPr>
-          <w:rFonts w:asciiTheme="minorHAnsi" w:eastAsiaTheme="minorHAnsi" w:hAnsiTheme="minorHAnsi" w:cstheme="minorBidi"/>
           <w:b/>
           <w:bCs/>
           <w:noProof/>
-          <w:color w:val="auto"/>
-          <w:sz w:val="22"/>
-          <w:szCs w:val="22"/>
         </w:rPr>
       </w:sdtEndPr>
       <w:sdtContent>
@@ -1927,16 +1929,7 @@
     <w:p/>
     <w:p>
       <w:r>
-        <w:t>txtDataNLP is a</w:t>
-      </w:r>
-      <w:r>
-        <w:t xml:space="preserve"> light </w:t>
-      </w:r>
-      <w:r>
-        <w:t xml:space="preserve">Java </w:t>
-      </w:r>
-      <w:r>
-        <w:t xml:space="preserve">framework for Natural Language Processing </w:t>
+        <w:t xml:space="preserve">txtDataNLP is a light Java framework for Natural Language Processing </w:t>
       </w:r>
       <w:r>
         <w:t xml:space="preserve">(NLP) </w:t>
@@ -2029,16 +2022,7 @@
         </w:numPr>
       </w:pPr>
       <w:r>
-        <w:t xml:space="preserve">Extraction of features from low-level NLP tools (tokenizers, taggers) for </w:t>
-      </w:r>
-      <w:r>
-        <w:t xml:space="preserve">downstream ML </w:t>
-      </w:r>
-      <w:r>
-        <w:t>models</w:t>
-      </w:r>
-      <w:r>
-        <w:t>.</w:t>
+        <w:t>Extraction of features from low-level NLP tools (tokenizers, taggers) for downstream ML models.</w:t>
       </w:r>
     </w:p>
     <w:p>
@@ -2128,12 +2112,15 @@
       </w:pPr>
       <w:bookmarkStart w:id="1" w:name="_Toc31549386"/>
       <w:r>
-        <w:t>Central Classes</w:t>
-      </w:r>
-      <w:r>
-        <w:t xml:space="preserve"> and Concepts</w:t>
+        <w:t xml:space="preserve">Central </w:t>
+      </w:r>
+      <w:r>
+        <w:t>Concepts</w:t>
       </w:r>
       <w:bookmarkEnd w:id="1"/>
+      <w:r>
+        <w:t xml:space="preserve"> and corresponding classes</w:t>
+      </w:r>
     </w:p>
     <w:p/>
     <w:p>
@@ -2175,7 +2162,13 @@
         <w:t>TextUnit</w:t>
       </w:r>
       <w:r>
-        <w:t xml:space="preserve"> might also represent different things, e.g. a search query, a headline, a sub-heading or even a complete paragraph or text. </w:t>
+        <w:t xml:space="preserve"> might also represent different things, e.g. a search query, a headline, a sub-heading or even a complete paragraph or </w:t>
+      </w:r>
+      <w:r>
+        <w:t>article</w:t>
+      </w:r>
+      <w:r>
+        <w:t xml:space="preserve">. </w:t>
       </w:r>
     </w:p>
     <w:p>
@@ -2595,7 +2588,31 @@
         <w:t>part-of-speech (POS)</w:t>
       </w:r>
       <w:r>
-        <w:t xml:space="preserve"> tags and the start and end positions of each word in the surface text. Finally, the last to lines show annotations: Here the NLP has detected two entities that are present in the input text: London and New York City. These are given together with the position where they occur in the sentence and their semantic class: “Location”.</w:t>
+        <w:t xml:space="preserve"> tags and the start and end positions of each word in the surface text. Finally, the last to lines show annotations: Here the NLP has detected two entities that are present in the input text: </w:t>
+      </w:r>
+      <w:r>
+        <w:t>“</w:t>
+      </w:r>
+      <w:r>
+        <w:t>London</w:t>
+      </w:r>
+      <w:r>
+        <w:t>”</w:t>
+      </w:r>
+      <w:r>
+        <w:t xml:space="preserve"> and </w:t>
+      </w:r>
+      <w:r>
+        <w:t>“</w:t>
+      </w:r>
+      <w:r>
+        <w:t>New York City</w:t>
+      </w:r>
+      <w:r>
+        <w:t>”</w:t>
+      </w:r>
+      <w:r>
+        <w:t>. These are given together with the position where they occur in the sentence and their semantic class: “Location”.</w:t>
       </w:r>
     </w:p>
     <w:p>
@@ -2609,7 +2626,19 @@
         <w:t>TextUnit</w:t>
       </w:r>
       <w:r>
-        <w:t xml:space="preserve"> merely provides a container to store information like in the above example. The actual analysis necessary to </w:t>
+        <w:t xml:space="preserve"> merely provides a container to store </w:t>
+      </w:r>
+      <w:r>
+        <w:t xml:space="preserve">such </w:t>
+      </w:r>
+      <w:r>
+        <w:t>informatio</w:t>
+      </w:r>
+      <w:r>
+        <w:t>n</w:t>
+      </w:r>
+      <w:r>
+        <w:t xml:space="preserve">. The actual analysis necessary to </w:t>
       </w:r>
       <w:r>
         <w:t>determine word boundaries, POS tags and entities is done somewhere else and can be configured.</w:t>
@@ -2688,20 +2717,416 @@
         <w:t xml:space="preserve"> </w:t>
       </w:r>
     </w:p>
+    <w:p>
+      <w:r>
+        <w:t xml:space="preserve">Important methods of the </w:t>
+      </w:r>
+      <w:r>
+        <w:rPr>
+          <w:rStyle w:val="IntenseReference"/>
+        </w:rPr>
+        <w:t xml:space="preserve">Word </w:t>
+      </w:r>
+      <w:r>
+        <w:t>class are:</w:t>
+      </w:r>
+    </w:p>
+    <w:p>
+      <w:pPr>
+        <w:pStyle w:val="ListParagraph"/>
+        <w:numPr>
+          <w:ilvl w:val="0"/>
+          <w:numId w:val="5"/>
+        </w:numPr>
+        <w:rPr>
+          <w:rStyle w:val="IntenseReference"/>
+        </w:rPr>
+      </w:pPr>
+      <w:proofErr w:type="spellStart"/>
+      <w:r>
+        <w:rPr>
+          <w:rStyle w:val="IntenseReference"/>
+        </w:rPr>
+        <w:t>getSurface</w:t>
+      </w:r>
+      <w:proofErr w:type="spellEnd"/>
+      <w:r>
+        <w:rPr>
+          <w:rStyle w:val="IntenseReference"/>
+        </w:rPr>
+        <w:t>()</w:t>
+      </w:r>
+      <w:r>
+        <w:rPr>
+          <w:rStyle w:val="IntenseReference"/>
+        </w:rPr>
+        <w:t xml:space="preserve"> </w:t>
+      </w:r>
+      <w:r>
+        <w:t>Returns the surface structur</w:t>
+      </w:r>
+      <w:r>
+        <w:t>e of the word.</w:t>
+      </w:r>
+    </w:p>
+    <w:p>
+      <w:pPr>
+        <w:pStyle w:val="ListParagraph"/>
+        <w:numPr>
+          <w:ilvl w:val="0"/>
+          <w:numId w:val="5"/>
+        </w:numPr>
+        <w:rPr>
+          <w:rStyle w:val="IntenseReference"/>
+        </w:rPr>
+      </w:pPr>
+      <w:proofErr w:type="spellStart"/>
+      <w:r>
+        <w:rPr>
+          <w:rStyle w:val="IntenseReference"/>
+        </w:rPr>
+        <w:t>getStart</w:t>
+      </w:r>
+      <w:r>
+        <w:rPr>
+          <w:rStyle w:val="IntenseReference"/>
+        </w:rPr>
+        <w:t>s</w:t>
+      </w:r>
+      <w:proofErr w:type="spellEnd"/>
+      <w:r>
+        <w:rPr>
+          <w:rStyle w:val="IntenseReference"/>
+        </w:rPr>
+        <w:t>()</w:t>
+      </w:r>
+      <w:r>
+        <w:rPr>
+          <w:rStyle w:val="IntenseReference"/>
+        </w:rPr>
+        <w:t xml:space="preserve"> </w:t>
+      </w:r>
+      <w:r>
+        <w:t xml:space="preserve">Returns the position where this word starts in the </w:t>
+      </w:r>
+      <w:r>
+        <w:t>text in which it occurs.</w:t>
+      </w:r>
+    </w:p>
+    <w:p>
+      <w:pPr>
+        <w:pStyle w:val="ListParagraph"/>
+        <w:numPr>
+          <w:ilvl w:val="0"/>
+          <w:numId w:val="5"/>
+        </w:numPr>
+        <w:rPr>
+          <w:rStyle w:val="IntenseReference"/>
+        </w:rPr>
+      </w:pPr>
+      <w:proofErr w:type="spellStart"/>
+      <w:r>
+        <w:rPr>
+          <w:rStyle w:val="IntenseReference"/>
+        </w:rPr>
+        <w:t>getEnd</w:t>
+      </w:r>
+      <w:r>
+        <w:rPr>
+          <w:rStyle w:val="IntenseReference"/>
+        </w:rPr>
+        <w:t>s</w:t>
+      </w:r>
+      <w:bookmarkStart w:id="4" w:name="_GoBack"/>
+      <w:bookmarkEnd w:id="4"/>
+      <w:proofErr w:type="spellEnd"/>
+      <w:r>
+        <w:rPr>
+          <w:rStyle w:val="IntenseReference"/>
+        </w:rPr>
+        <w:t>()</w:t>
+      </w:r>
+      <w:r>
+        <w:rPr>
+          <w:rStyle w:val="IntenseReference"/>
+        </w:rPr>
+        <w:t xml:space="preserve"> </w:t>
+      </w:r>
+      <w:r>
+        <w:t xml:space="preserve">Returns the position where this word </w:t>
+      </w:r>
+      <w:r>
+        <w:t>ends</w:t>
+      </w:r>
+      <w:r>
+        <w:t xml:space="preserve"> in the </w:t>
+      </w:r>
+      <w:r>
+        <w:t>text in which it occurs.</w:t>
+      </w:r>
+    </w:p>
+    <w:p>
+      <w:r>
+        <w:t xml:space="preserve">In a typical scenario the three </w:t>
+      </w:r>
+      <w:r>
+        <w:t xml:space="preserve">just </w:t>
+      </w:r>
+      <w:r>
+        <w:t>m</w:t>
+      </w:r>
+      <w:r>
+        <w:t xml:space="preserve">entioned </w:t>
+      </w:r>
+      <w:r>
+        <w:t>method</w:t>
+      </w:r>
+      <w:r>
+        <w:t xml:space="preserve"> should always return a value and never return null.</w:t>
+      </w:r>
+    </w:p>
+    <w:p>
+      <w:r>
+        <w:t>Other methods that might be set, or return null</w:t>
+      </w:r>
+      <w:r>
+        <w:t>, depending on the scenario are:</w:t>
+      </w:r>
+    </w:p>
+    <w:p>
+      <w:pPr>
+        <w:pStyle w:val="ListParagraph"/>
+        <w:numPr>
+          <w:ilvl w:val="0"/>
+          <w:numId w:val="6"/>
+        </w:numPr>
+        <w:rPr>
+          <w:b/>
+          <w:bCs/>
+          <w:smallCaps/>
+        </w:rPr>
+      </w:pPr>
+      <w:proofErr w:type="spellStart"/>
+      <w:r>
+        <w:rPr>
+          <w:rStyle w:val="IntenseReference"/>
+        </w:rPr>
+        <w:t>getRoot</w:t>
+      </w:r>
+      <w:proofErr w:type="spellEnd"/>
+      <w:r>
+        <w:rPr>
+          <w:rStyle w:val="IntenseReference"/>
+        </w:rPr>
+        <w:t>()</w:t>
+      </w:r>
+      <w:r>
+        <w:rPr>
+          <w:rStyle w:val="IntenseReference"/>
+        </w:rPr>
+        <w:t xml:space="preserve">, </w:t>
+      </w:r>
+      <w:r>
+        <w:t>returns the root form of the word, e.g. “</w:t>
+      </w:r>
+      <w:r>
+        <w:t>h</w:t>
+      </w:r>
+      <w:r>
+        <w:t>ouse” for “</w:t>
+      </w:r>
+      <w:r>
+        <w:t>h</w:t>
+      </w:r>
+      <w:r>
+        <w:t>ouses”</w:t>
+      </w:r>
+      <w:r>
+        <w:t>.</w:t>
+      </w:r>
+    </w:p>
+    <w:p>
+      <w:pPr>
+        <w:pStyle w:val="ListParagraph"/>
+        <w:numPr>
+          <w:ilvl w:val="0"/>
+          <w:numId w:val="6"/>
+        </w:numPr>
+        <w:rPr>
+          <w:b/>
+          <w:bCs/>
+          <w:smallCaps/>
+        </w:rPr>
+      </w:pPr>
+      <w:proofErr w:type="spellStart"/>
+      <w:r>
+        <w:rPr>
+          <w:rStyle w:val="IntenseReference"/>
+        </w:rPr>
+        <w:t>getP</w:t>
+      </w:r>
+      <w:r>
+        <w:rPr>
+          <w:rStyle w:val="IntenseReference"/>
+        </w:rPr>
+        <w:t>OS</w:t>
+      </w:r>
+      <w:proofErr w:type="spellEnd"/>
+      <w:r>
+        <w:rPr>
+          <w:rStyle w:val="IntenseReference"/>
+        </w:rPr>
+        <w:t>()</w:t>
+      </w:r>
+      <w:r>
+        <w:rPr>
+          <w:rStyle w:val="IntenseReference"/>
+        </w:rPr>
+        <w:t xml:space="preserve">, </w:t>
+      </w:r>
+      <w:r>
+        <w:t>return the part</w:t>
+      </w:r>
+      <w:r>
+        <w:t>-</w:t>
+      </w:r>
+      <w:r>
+        <w:t>of</w:t>
+      </w:r>
+      <w:r>
+        <w:t>-</w:t>
+      </w:r>
+      <w:r>
+        <w:t>speech for the word, e.g. “</w:t>
+      </w:r>
+      <w:proofErr w:type="spellStart"/>
+      <w:r>
+        <w:t>nn</w:t>
+      </w:r>
+      <w:proofErr w:type="spellEnd"/>
+      <w:r>
+        <w:t>” for “house”</w:t>
+      </w:r>
+      <w:r>
+        <w:t>.</w:t>
+      </w:r>
+    </w:p>
+    <w:p>
+      <w:pPr>
+        <w:pStyle w:val="ListParagraph"/>
+        <w:numPr>
+          <w:ilvl w:val="0"/>
+          <w:numId w:val="6"/>
+        </w:numPr>
+        <w:rPr>
+          <w:b/>
+          <w:bCs/>
+          <w:smallCaps/>
+        </w:rPr>
+      </w:pPr>
+      <w:proofErr w:type="spellStart"/>
+      <w:r>
+        <w:rPr>
+          <w:rStyle w:val="IntenseReference"/>
+        </w:rPr>
+        <w:t>getMorph</w:t>
+      </w:r>
+      <w:proofErr w:type="spellEnd"/>
+      <w:r>
+        <w:rPr>
+          <w:rStyle w:val="IntenseReference"/>
+        </w:rPr>
+        <w:t>()</w:t>
+      </w:r>
+      <w:r>
+        <w:rPr>
+          <w:rStyle w:val="IntenseReference"/>
+        </w:rPr>
+        <w:t xml:space="preserve">, </w:t>
+      </w:r>
+      <w:r>
+        <w:t>returns morphological information for the word</w:t>
+      </w:r>
+      <w:r>
+        <w:t>.</w:t>
+      </w:r>
+    </w:p>
+    <w:p>
+      <w:pPr>
+        <w:pStyle w:val="ListParagraph"/>
+        <w:numPr>
+          <w:ilvl w:val="0"/>
+          <w:numId w:val="6"/>
+        </w:numPr>
+        <w:rPr>
+          <w:rStyle w:val="IntenseReference"/>
+        </w:rPr>
+      </w:pPr>
+      <w:proofErr w:type="spellStart"/>
+      <w:r>
+        <w:rPr>
+          <w:rStyle w:val="IntenseReference"/>
+        </w:rPr>
+        <w:t>getIdf</w:t>
+      </w:r>
+      <w:proofErr w:type="spellEnd"/>
+      <w:r>
+        <w:rPr>
+          <w:rStyle w:val="IntenseReference"/>
+        </w:rPr>
+        <w:t>()</w:t>
+      </w:r>
+      <w:r>
+        <w:rPr>
+          <w:rStyle w:val="IntenseReference"/>
+        </w:rPr>
+        <w:t xml:space="preserve">, </w:t>
+      </w:r>
+      <w:r>
+        <w:t>returns an IDF score for the word</w:t>
+      </w:r>
+      <w:r>
+        <w:t>.</w:t>
+      </w:r>
+    </w:p>
+    <w:p>
+      <w:r>
+        <w:t>For these four methods, the values returned is highly dependent</w:t>
+      </w:r>
+      <w:r>
+        <w:t xml:space="preserve"> on the actual project setup. The project needs to be configured so that these fields are filled with relevant information. In many project scenarios, some or all of these fields might just return null.</w:t>
+      </w:r>
+    </w:p>
     <w:p/>
     <w:p>
       <w:pPr>
         <w:pStyle w:val="Heading2"/>
       </w:pPr>
-      <w:bookmarkStart w:id="4" w:name="_Toc31549389"/>
+      <w:bookmarkStart w:id="5" w:name="_Toc31549389"/>
       <w:r>
         <w:t>Annotation</w:t>
       </w:r>
-      <w:bookmarkEnd w:id="4"/>
+      <w:bookmarkEnd w:id="5"/>
     </w:p>
     <w:p>
-      <w:bookmarkStart w:id="5" w:name="_GoBack"/>
-      <w:bookmarkEnd w:id="5"/>
+      <w:r>
+        <w:t>An annotation represents a piece of text that is for some reason interesting or relevant in a certain scenario. If you are looking to detect locations in text and one sentence of that text is “</w:t>
+      </w:r>
+      <w:r>
+        <w:t>He lives in London and she in New York City</w:t>
+      </w:r>
+      <w:r>
+        <w:t>” the most likely parts of this text that will be annotated are “</w:t>
+      </w:r>
+      <w:r>
+        <w:t>London</w:t>
+      </w:r>
+      <w:r>
+        <w:rPr>
+          <w:rFonts w:ascii="Consolas" w:hAnsi="Consolas"/>
+        </w:rPr>
+        <w:t>” and “New York City”.</w:t>
+      </w:r>
     </w:p>
     <w:p/>
     <w:p>
@@ -2843,7 +3268,6 @@
       </w:pPr>
       <w:bookmarkStart w:id="17" w:name="_Toc31549401"/>
       <w:r>
-        <w:lastRenderedPageBreak/>
         <w:t>Common use cases</w:t>
       </w:r>
       <w:bookmarkEnd w:id="17"/>
@@ -3144,6 +3568,120 @@
     </w:lvl>
   </w:abstractNum>
   <w:abstractNum w:abstractNumId="2" w15:restartNumberingAfterBreak="0">
+    <w:nsid w:val="258351DD"/>
+    <w:multiLevelType w:val="hybridMultilevel"/>
+    <w:tmpl w:val="BC605D74"/>
+    <w:lvl w:ilvl="0" w:tplc="E03E5786">
+      <w:start w:val="1"/>
+      <w:numFmt w:val="bullet"/>
+      <w:lvlText w:val=""/>
+      <w:lvlJc w:val="left"/>
+      <w:pPr>
+        <w:ind w:left="720" w:hanging="360"/>
+      </w:pPr>
+      <w:rPr>
+        <w:rFonts w:ascii="Symbol" w:hAnsi="Symbol" w:hint="default"/>
+        <w:color w:val="auto"/>
+      </w:rPr>
+    </w:lvl>
+    <w:lvl w:ilvl="1" w:tplc="04090003" w:tentative="1">
+      <w:start w:val="1"/>
+      <w:numFmt w:val="bullet"/>
+      <w:lvlText w:val="o"/>
+      <w:lvlJc w:val="left"/>
+      <w:pPr>
+        <w:ind w:left="1440" w:hanging="360"/>
+      </w:pPr>
+      <w:rPr>
+        <w:rFonts w:ascii="Courier New" w:hAnsi="Courier New" w:cs="Courier New" w:hint="default"/>
+      </w:rPr>
+    </w:lvl>
+    <w:lvl w:ilvl="2" w:tplc="04090005" w:tentative="1">
+      <w:start w:val="1"/>
+      <w:numFmt w:val="bullet"/>
+      <w:lvlText w:val=""/>
+      <w:lvlJc w:val="left"/>
+      <w:pPr>
+        <w:ind w:left="2160" w:hanging="360"/>
+      </w:pPr>
+      <w:rPr>
+        <w:rFonts w:ascii="Wingdings" w:hAnsi="Wingdings" w:hint="default"/>
+      </w:rPr>
+    </w:lvl>
+    <w:lvl w:ilvl="3" w:tplc="04090001" w:tentative="1">
+      <w:start w:val="1"/>
+      <w:numFmt w:val="bullet"/>
+      <w:lvlText w:val=""/>
+      <w:lvlJc w:val="left"/>
+      <w:pPr>
+        <w:ind w:left="2880" w:hanging="360"/>
+      </w:pPr>
+      <w:rPr>
+        <w:rFonts w:ascii="Symbol" w:hAnsi="Symbol" w:hint="default"/>
+      </w:rPr>
+    </w:lvl>
+    <w:lvl w:ilvl="4" w:tplc="04090003" w:tentative="1">
+      <w:start w:val="1"/>
+      <w:numFmt w:val="bullet"/>
+      <w:lvlText w:val="o"/>
+      <w:lvlJc w:val="left"/>
+      <w:pPr>
+        <w:ind w:left="3600" w:hanging="360"/>
+      </w:pPr>
+      <w:rPr>
+        <w:rFonts w:ascii="Courier New" w:hAnsi="Courier New" w:cs="Courier New" w:hint="default"/>
+      </w:rPr>
+    </w:lvl>
+    <w:lvl w:ilvl="5" w:tplc="04090005" w:tentative="1">
+      <w:start w:val="1"/>
+      <w:numFmt w:val="bullet"/>
+      <w:lvlText w:val=""/>
+      <w:lvlJc w:val="left"/>
+      <w:pPr>
+        <w:ind w:left="4320" w:hanging="360"/>
+      </w:pPr>
+      <w:rPr>
+        <w:rFonts w:ascii="Wingdings" w:hAnsi="Wingdings" w:hint="default"/>
+      </w:rPr>
+    </w:lvl>
+    <w:lvl w:ilvl="6" w:tplc="04090001" w:tentative="1">
+      <w:start w:val="1"/>
+      <w:numFmt w:val="bullet"/>
+      <w:lvlText w:val=""/>
+      <w:lvlJc w:val="left"/>
+      <w:pPr>
+        <w:ind w:left="5040" w:hanging="360"/>
+      </w:pPr>
+      <w:rPr>
+        <w:rFonts w:ascii="Symbol" w:hAnsi="Symbol" w:hint="default"/>
+      </w:rPr>
+    </w:lvl>
+    <w:lvl w:ilvl="7" w:tplc="04090003" w:tentative="1">
+      <w:start w:val="1"/>
+      <w:numFmt w:val="bullet"/>
+      <w:lvlText w:val="o"/>
+      <w:lvlJc w:val="left"/>
+      <w:pPr>
+        <w:ind w:left="5760" w:hanging="360"/>
+      </w:pPr>
+      <w:rPr>
+        <w:rFonts w:ascii="Courier New" w:hAnsi="Courier New" w:cs="Courier New" w:hint="default"/>
+      </w:rPr>
+    </w:lvl>
+    <w:lvl w:ilvl="8" w:tplc="04090005" w:tentative="1">
+      <w:start w:val="1"/>
+      <w:numFmt w:val="bullet"/>
+      <w:lvlText w:val=""/>
+      <w:lvlJc w:val="left"/>
+      <w:pPr>
+        <w:ind w:left="6480" w:hanging="360"/>
+      </w:pPr>
+      <w:rPr>
+        <w:rFonts w:ascii="Wingdings" w:hAnsi="Wingdings" w:hint="default"/>
+      </w:rPr>
+    </w:lvl>
+  </w:abstractNum>
+  <w:abstractNum w:abstractNumId="3" w15:restartNumberingAfterBreak="0">
     <w:nsid w:val="690A6931"/>
     <w:multiLevelType w:val="multilevel"/>
     <w:tmpl w:val="04090025"/>
@@ -3238,7 +3776,7 @@
       </w:pPr>
     </w:lvl>
   </w:abstractNum>
-  <w:abstractNum w:abstractNumId="3" w15:restartNumberingAfterBreak="0">
+  <w:abstractNum w:abstractNumId="4" w15:restartNumberingAfterBreak="0">
     <w:nsid w:val="6CB64CE9"/>
     <w:multiLevelType w:val="hybridMultilevel"/>
     <w:tmpl w:val="B988335C"/>
@@ -3351,17 +3889,137 @@
       </w:rPr>
     </w:lvl>
   </w:abstractNum>
+  <w:abstractNum w:abstractNumId="5" w15:restartNumberingAfterBreak="0">
+    <w:nsid w:val="7D336F0F"/>
+    <w:multiLevelType w:val="hybridMultilevel"/>
+    <w:tmpl w:val="AB5A136E"/>
+    <w:lvl w:ilvl="0" w:tplc="E03E5786">
+      <w:start w:val="1"/>
+      <w:numFmt w:val="bullet"/>
+      <w:lvlText w:val=""/>
+      <w:lvlJc w:val="left"/>
+      <w:pPr>
+        <w:ind w:left="720" w:hanging="360"/>
+      </w:pPr>
+      <w:rPr>
+        <w:rFonts w:ascii="Symbol" w:hAnsi="Symbol" w:hint="default"/>
+        <w:color w:val="auto"/>
+      </w:rPr>
+    </w:lvl>
+    <w:lvl w:ilvl="1" w:tplc="04090003" w:tentative="1">
+      <w:start w:val="1"/>
+      <w:numFmt w:val="bullet"/>
+      <w:lvlText w:val="o"/>
+      <w:lvlJc w:val="left"/>
+      <w:pPr>
+        <w:ind w:left="1440" w:hanging="360"/>
+      </w:pPr>
+      <w:rPr>
+        <w:rFonts w:ascii="Courier New" w:hAnsi="Courier New" w:cs="Courier New" w:hint="default"/>
+      </w:rPr>
+    </w:lvl>
+    <w:lvl w:ilvl="2" w:tplc="04090005" w:tentative="1">
+      <w:start w:val="1"/>
+      <w:numFmt w:val="bullet"/>
+      <w:lvlText w:val=""/>
+      <w:lvlJc w:val="left"/>
+      <w:pPr>
+        <w:ind w:left="2160" w:hanging="360"/>
+      </w:pPr>
+      <w:rPr>
+        <w:rFonts w:ascii="Wingdings" w:hAnsi="Wingdings" w:hint="default"/>
+      </w:rPr>
+    </w:lvl>
+    <w:lvl w:ilvl="3" w:tplc="04090001" w:tentative="1">
+      <w:start w:val="1"/>
+      <w:numFmt w:val="bullet"/>
+      <w:lvlText w:val=""/>
+      <w:lvlJc w:val="left"/>
+      <w:pPr>
+        <w:ind w:left="2880" w:hanging="360"/>
+      </w:pPr>
+      <w:rPr>
+        <w:rFonts w:ascii="Symbol" w:hAnsi="Symbol" w:hint="default"/>
+      </w:rPr>
+    </w:lvl>
+    <w:lvl w:ilvl="4" w:tplc="04090003" w:tentative="1">
+      <w:start w:val="1"/>
+      <w:numFmt w:val="bullet"/>
+      <w:lvlText w:val="o"/>
+      <w:lvlJc w:val="left"/>
+      <w:pPr>
+        <w:ind w:left="3600" w:hanging="360"/>
+      </w:pPr>
+      <w:rPr>
+        <w:rFonts w:ascii="Courier New" w:hAnsi="Courier New" w:cs="Courier New" w:hint="default"/>
+      </w:rPr>
+    </w:lvl>
+    <w:lvl w:ilvl="5" w:tplc="04090005" w:tentative="1">
+      <w:start w:val="1"/>
+      <w:numFmt w:val="bullet"/>
+      <w:lvlText w:val=""/>
+      <w:lvlJc w:val="left"/>
+      <w:pPr>
+        <w:ind w:left="4320" w:hanging="360"/>
+      </w:pPr>
+      <w:rPr>
+        <w:rFonts w:ascii="Wingdings" w:hAnsi="Wingdings" w:hint="default"/>
+      </w:rPr>
+    </w:lvl>
+    <w:lvl w:ilvl="6" w:tplc="04090001" w:tentative="1">
+      <w:start w:val="1"/>
+      <w:numFmt w:val="bullet"/>
+      <w:lvlText w:val=""/>
+      <w:lvlJc w:val="left"/>
+      <w:pPr>
+        <w:ind w:left="5040" w:hanging="360"/>
+      </w:pPr>
+      <w:rPr>
+        <w:rFonts w:ascii="Symbol" w:hAnsi="Symbol" w:hint="default"/>
+      </w:rPr>
+    </w:lvl>
+    <w:lvl w:ilvl="7" w:tplc="04090003" w:tentative="1">
+      <w:start w:val="1"/>
+      <w:numFmt w:val="bullet"/>
+      <w:lvlText w:val="o"/>
+      <w:lvlJc w:val="left"/>
+      <w:pPr>
+        <w:ind w:left="5760" w:hanging="360"/>
+      </w:pPr>
+      <w:rPr>
+        <w:rFonts w:ascii="Courier New" w:hAnsi="Courier New" w:cs="Courier New" w:hint="default"/>
+      </w:rPr>
+    </w:lvl>
+    <w:lvl w:ilvl="8" w:tplc="04090005" w:tentative="1">
+      <w:start w:val="1"/>
+      <w:numFmt w:val="bullet"/>
+      <w:lvlText w:val=""/>
+      <w:lvlJc w:val="left"/>
+      <w:pPr>
+        <w:ind w:left="6480" w:hanging="360"/>
+      </w:pPr>
+      <w:rPr>
+        <w:rFonts w:ascii="Wingdings" w:hAnsi="Wingdings" w:hint="default"/>
+      </w:rPr>
+    </w:lvl>
+  </w:abstractNum>
   <w:num w:numId="1">
-    <w:abstractNumId w:val="3"/>
+    <w:abstractNumId w:val="4"/>
   </w:num>
   <w:num w:numId="2">
-    <w:abstractNumId w:val="2"/>
+    <w:abstractNumId w:val="3"/>
   </w:num>
   <w:num w:numId="3">
     <w:abstractNumId w:val="0"/>
   </w:num>
   <w:num w:numId="4">
     <w:abstractNumId w:val="1"/>
+  </w:num>
+  <w:num w:numId="5">
+    <w:abstractNumId w:val="5"/>
+  </w:num>
+  <w:num w:numId="6">
+    <w:abstractNumId w:val="2"/>
   </w:num>
 </w:numbering>
 </file>
@@ -4005,6 +4663,7 @@
   <w:style w:type="character" w:default="1" w:styleId="DefaultParagraphFont">
     <w:name w:val="Default Paragraph Font"/>
     <w:uiPriority w:val="1"/>
+    <w:semiHidden/>
     <w:unhideWhenUsed/>
   </w:style>
   <w:style w:type="table" w:default="1" w:styleId="TableNormal">
@@ -4327,6 +4986,36 @@
       </w:tblBorders>
     </w:tblPr>
   </w:style>
+  <w:style w:type="paragraph" w:styleId="BalloonText">
+    <w:name w:val="Balloon Text"/>
+    <w:basedOn w:val="Normal"/>
+    <w:link w:val="BalloonTextChar"/>
+    <w:uiPriority w:val="99"/>
+    <w:semiHidden/>
+    <w:unhideWhenUsed/>
+    <w:rsid w:val="00DE69AB"/>
+    <w:pPr>
+      <w:spacing w:after="0" w:line="240" w:lineRule="auto"/>
+    </w:pPr>
+    <w:rPr>
+      <w:rFonts w:ascii="Segoe UI" w:hAnsi="Segoe UI" w:cs="Segoe UI"/>
+      <w:sz w:val="18"/>
+      <w:szCs w:val="18"/>
+    </w:rPr>
+  </w:style>
+  <w:style w:type="character" w:customStyle="1" w:styleId="BalloonTextChar">
+    <w:name w:val="Balloon Text Char"/>
+    <w:basedOn w:val="DefaultParagraphFont"/>
+    <w:link w:val="BalloonText"/>
+    <w:uiPriority w:val="99"/>
+    <w:semiHidden/>
+    <w:rsid w:val="00DE69AB"/>
+    <w:rPr>
+      <w:rFonts w:ascii="Segoe UI" w:hAnsi="Segoe UI" w:cs="Segoe UI"/>
+      <w:sz w:val="18"/>
+      <w:szCs w:val="18"/>
+    </w:rPr>
+  </w:style>
 </w:styles>
 </file>
 
@@ -4592,7 +5281,7 @@
 </file>
 
 <file path=customXml/itemProps1.xml><?xml version="1.0" encoding="utf-8"?>
-<ds:datastoreItem xmlns:ds="http://schemas.openxmlformats.org/officeDocument/2006/customXml" ds:itemID="{307C3804-0DCC-47CA-B3DC-2C2F697EB16F}">
+<ds:datastoreItem xmlns:ds="http://schemas.openxmlformats.org/officeDocument/2006/customXml" ds:itemID="{0874BD40-83D8-4BB8-AF14-DE56ED8F2A14}">
   <ds:schemaRefs>
     <ds:schemaRef ds:uri="http://schemas.openxmlformats.org/officeDocument/2006/bibliography"/>
   </ds:schemaRefs>

</xml_diff>